<commit_message>
Redaction folder clear out per session and download of redacted file
</commit_message>
<xml_diff>
--- a/evaluation_2 document.docx
+++ b/evaluation_2 document.docx
@@ -2630,102 +2630,354 @@
     <w:p>
       <w:pPr>
         <w:rPr>
+          <w:rFonts w:ascii="Consolas" w:hAnsi="Consolas"/>
+        </w:rPr>
+      </w:pPr>
+      <w:r>
+        <w:rPr>
+          <w:rFonts w:ascii="Consolas" w:hAnsi="Consolas"/>
+        </w:rPr>
+        <w:t>C:\Users\andrew.dilley\development\evaluation\evaluation_2</w:t>
+      </w:r>
+    </w:p>
+    <w:p>
+      <w:pPr>
+        <w:rPr>
           <w:rFonts w:ascii="Courier New" w:hAnsi="Courier New" w:cs="Courier New"/>
           <w:i/>
           <w:iCs/>
         </w:rPr>
       </w:pPr>
-      <w:proofErr w:type="spellStart"/>
-      <w:r>
+    </w:p>
+    <w:p>
+      <w:pPr>
+        <w:pStyle w:val="Heading1"/>
+      </w:pPr>
+      <w:r>
+        <w:t>Jan 4</w:t>
+      </w:r>
+    </w:p>
+    <w:p/>
+    <w:p>
+      <w:pPr>
+        <w:pStyle w:val="Heading2"/>
+      </w:pPr>
+      <w:r>
+        <w:t>Re-establish the environment</w:t>
+      </w:r>
+    </w:p>
+    <w:p/>
+    <w:p>
+      <w:pPr>
         <w:rPr>
           <w:rFonts w:ascii="Courier New" w:hAnsi="Courier New" w:cs="Courier New"/>
+        </w:rPr>
+      </w:pPr>
+      <w:r>
+        <w:rPr>
+          <w:rFonts w:ascii="Courier New" w:hAnsi="Courier New" w:cs="Courier New"/>
+        </w:rPr>
+        <w:t xml:space="preserve">CD </w:t>
+      </w:r>
+      <w:r>
+        <w:rPr>
+          <w:rFonts w:ascii="Courier New" w:hAnsi="Courier New" w:cs="Courier New"/>
+        </w:rPr>
+        <w:t>C:\Users\andrew.dilley\development\evaluation\evaluation_2</w:t>
+      </w:r>
+    </w:p>
+    <w:p/>
+    <w:p>
+      <w:pPr>
+        <w:rPr>
+          <w:rFonts w:ascii="Consolas" w:hAnsi="Consolas"/>
+        </w:rPr>
+      </w:pPr>
+      <w:r>
+        <w:rPr>
+          <w:rFonts w:ascii="Consolas" w:hAnsi="Consolas"/>
+        </w:rPr>
+        <w:t>git clone https://github.com/AndrewDilley/TenderEvaluation.git</w:t>
+      </w:r>
+    </w:p>
+    <w:p>
+      <w:pPr>
+        <w:rPr>
+          <w:rFonts w:ascii="Consolas" w:hAnsi="Consolas"/>
+        </w:rPr>
+      </w:pPr>
+      <w:r>
+        <w:rPr>
+          <w:rFonts w:ascii="Consolas" w:hAnsi="Consolas"/>
+        </w:rPr>
+        <w:t xml:space="preserve">pip install -r requirements.txt  </w:t>
+      </w:r>
+    </w:p>
+    <w:p>
+      <w:pPr>
+        <w:rPr>
+          <w:rFonts w:ascii="Consolas" w:hAnsi="Consolas"/>
+        </w:rPr>
+      </w:pPr>
+    </w:p>
+    <w:p>
+      <w:pPr>
+        <w:pStyle w:val="Heading2"/>
+      </w:pPr>
+      <w:r>
+        <w:lastRenderedPageBreak/>
+        <w:t xml:space="preserve">Successfully clearing out the redacted folder and allows for downloading of redacted files </w:t>
+      </w:r>
+    </w:p>
+    <w:p>
+      <w:pPr>
+        <w:pStyle w:val="Heading4"/>
+      </w:pPr>
+      <w:r>
+        <w:t>Stage All Changes:</w:t>
+      </w:r>
+    </w:p>
+    <w:p>
+      <w:pPr>
+        <w:rPr>
+          <w:rFonts w:ascii="Consolas" w:hAnsi="Consolas"/>
+        </w:rPr>
+      </w:pPr>
+      <w:r>
+        <w:rPr>
+          <w:rFonts w:ascii="Consolas" w:hAnsi="Consolas"/>
+        </w:rPr>
+        <w:t xml:space="preserve">git </w:t>
+      </w:r>
+      <w:proofErr w:type="gramStart"/>
+      <w:r>
+        <w:rPr>
+          <w:rFonts w:ascii="Consolas" w:hAnsi="Consolas"/>
+        </w:rPr>
+        <w:t>add</w:t>
+      </w:r>
+      <w:proofErr w:type="gramEnd"/>
+      <w:r>
+        <w:rPr>
+          <w:rFonts w:ascii="Consolas" w:hAnsi="Consolas"/>
+        </w:rPr>
+        <w:t xml:space="preserve"> .</w:t>
+      </w:r>
+    </w:p>
+    <w:p>
+      <w:pPr>
+        <w:pStyle w:val="Heading3"/>
+        <w:rPr>
           <w:i/>
           <w:iCs/>
-        </w:rPr>
-        <w:t>venv</w:t>
-      </w:r>
-      <w:proofErr w:type="spellEnd"/>
-      <w:r>
-        <w:rPr>
-          <w:rFonts w:ascii="Courier New" w:hAnsi="Courier New" w:cs="Courier New"/>
+          <w:sz w:val="22"/>
+          <w:szCs w:val="22"/>
+        </w:rPr>
+      </w:pPr>
+      <w:r>
+        <w:rPr>
           <w:i/>
           <w:iCs/>
-        </w:rPr>
-        <w:t>\Scripts\activate</w:t>
-      </w:r>
-    </w:p>
-    <w:p>
-      <w:pPr>
-        <w:rPr>
-          <w:rFonts w:ascii="Courier New" w:hAnsi="Courier New" w:cs="Courier New"/>
+          <w:sz w:val="22"/>
+          <w:szCs w:val="22"/>
+        </w:rPr>
+        <w:t>check the status of the local repository</w:t>
+      </w:r>
+    </w:p>
+    <w:p>
+      <w:pPr>
+        <w:rPr>
+          <w:rFonts w:ascii="Consolas" w:hAnsi="Consolas"/>
+        </w:rPr>
+      </w:pPr>
+      <w:r>
+        <w:rPr>
+          <w:rFonts w:ascii="Consolas" w:hAnsi="Consolas"/>
+        </w:rPr>
+        <w:t>git status</w:t>
+      </w:r>
+    </w:p>
+    <w:p>
+      <w:pPr>
+        <w:pStyle w:val="Heading3"/>
+        <w:rPr>
           <w:i/>
           <w:iCs/>
-        </w:rPr>
-      </w:pPr>
-    </w:p>
-    <w:p>
-      <w:pPr>
-        <w:pStyle w:val="Heading1"/>
-      </w:pPr>
-      <w:r>
-        <w:t>Jan 4</w:t>
+          <w:sz w:val="22"/>
+          <w:szCs w:val="22"/>
+        </w:rPr>
+      </w:pPr>
+      <w:r>
+        <w:rPr>
+          <w:i/>
+          <w:iCs/>
+          <w:sz w:val="22"/>
+          <w:szCs w:val="22"/>
+        </w:rPr>
+        <w:t>Committing Changes</w:t>
+      </w:r>
+    </w:p>
+    <w:p>
+      <w:pPr>
+        <w:rPr>
+          <w:rFonts w:ascii="Consolas" w:hAnsi="Consolas"/>
+        </w:rPr>
+      </w:pPr>
+      <w:r>
+        <w:rPr>
+          <w:rFonts w:ascii="Consolas" w:hAnsi="Consolas"/>
+        </w:rPr>
+        <w:t>git commit -m "</w:t>
+      </w:r>
+      <w:r>
+        <w:rPr>
+          <w:rFonts w:ascii="Consolas" w:hAnsi="Consolas"/>
+        </w:rPr>
+        <w:t xml:space="preserve">Redaction </w:t>
+      </w:r>
+      <w:r>
+        <w:rPr>
+          <w:rFonts w:ascii="Consolas" w:hAnsi="Consolas"/>
+        </w:rPr>
+        <w:t>folder clear out per session and download of redacted file</w:t>
+      </w:r>
+      <w:r>
+        <w:rPr>
+          <w:rFonts w:ascii="Consolas" w:hAnsi="Consolas"/>
+        </w:rPr>
+        <w:t>"</w:t>
+      </w:r>
+    </w:p>
+    <w:p>
+      <w:pPr>
+        <w:pStyle w:val="Heading3"/>
+        <w:rPr>
+          <w:i/>
+          <w:iCs/>
+          <w:sz w:val="22"/>
+          <w:szCs w:val="22"/>
+        </w:rPr>
+      </w:pPr>
+      <w:r>
+        <w:rPr>
+          <w:i/>
+          <w:iCs/>
+          <w:sz w:val="22"/>
+          <w:szCs w:val="22"/>
+        </w:rPr>
+        <w:t>check the origin</w:t>
+      </w:r>
+    </w:p>
+    <w:p>
+      <w:pPr>
+        <w:rPr>
+          <w:rFonts w:ascii="Consolas" w:hAnsi="Consolas"/>
+        </w:rPr>
+      </w:pPr>
+      <w:r>
+        <w:rPr>
+          <w:rFonts w:ascii="Consolas" w:hAnsi="Consolas"/>
+        </w:rPr>
+        <w:t xml:space="preserve">git </w:t>
+      </w:r>
+      <w:proofErr w:type="gramStart"/>
+      <w:r>
+        <w:rPr>
+          <w:rFonts w:ascii="Consolas" w:hAnsi="Consolas"/>
+        </w:rPr>
+        <w:t>remote -v</w:t>
+      </w:r>
+      <w:proofErr w:type="gramEnd"/>
+    </w:p>
+    <w:p>
+      <w:pPr>
+        <w:pStyle w:val="Heading3"/>
+        <w:rPr>
+          <w:i/>
+          <w:iCs/>
+          <w:sz w:val="22"/>
+          <w:szCs w:val="22"/>
+        </w:rPr>
+      </w:pPr>
+      <w:r>
+        <w:rPr>
+          <w:i/>
+          <w:iCs/>
+          <w:sz w:val="22"/>
+          <w:szCs w:val="22"/>
+        </w:rPr>
+        <w:t>Push Changes to Remote:</w:t>
+      </w:r>
+    </w:p>
+    <w:p>
+      <w:pPr>
+        <w:rPr>
+          <w:rFonts w:ascii="Consolas" w:hAnsi="Consolas"/>
+        </w:rPr>
+      </w:pPr>
+      <w:r>
+        <w:rPr>
+          <w:rFonts w:ascii="Consolas" w:hAnsi="Consolas"/>
+        </w:rPr>
+        <w:t xml:space="preserve">git push origin </w:t>
+      </w:r>
+      <w:r>
+        <w:rPr>
+          <w:rFonts w:ascii="Consolas" w:hAnsi="Consolas"/>
+        </w:rPr>
+        <w:t>master</w:t>
+      </w:r>
+    </w:p>
+    <w:p>
+      <w:pPr>
+        <w:rPr>
+          <w:rFonts w:ascii="Consolas" w:hAnsi="Consolas"/>
+        </w:rPr>
+      </w:pPr>
+    </w:p>
+    <w:p>
+      <w:pPr>
+        <w:rPr>
+          <w:rFonts w:ascii="Consolas" w:hAnsi="Consolas"/>
+        </w:rPr>
+      </w:pPr>
+    </w:p>
+    <w:p>
+      <w:pPr>
+        <w:pStyle w:val="Heading2"/>
+      </w:pPr>
+      <w:r>
+        <w:t>Ability to upload multiple tender documents in the one session</w:t>
       </w:r>
     </w:p>
     <w:p/>
     <w:p>
       <w:pPr>
-        <w:pStyle w:val="Heading2"/>
-      </w:pPr>
-      <w:r>
-        <w:t>Re-establish the environment</w:t>
-      </w:r>
-    </w:p>
-    <w:p/>
+        <w:rPr>
+          <w:rFonts w:ascii="Consolas" w:hAnsi="Consolas"/>
+        </w:rPr>
+      </w:pPr>
+    </w:p>
+    <w:p>
+      <w:pPr>
+        <w:rPr>
+          <w:rFonts w:ascii="Consolas" w:hAnsi="Consolas"/>
+        </w:rPr>
+      </w:pPr>
+    </w:p>
     <w:p>
       <w:pPr>
         <w:rPr>
           <w:rFonts w:ascii="Courier New" w:hAnsi="Courier New" w:cs="Courier New"/>
         </w:rPr>
       </w:pPr>
-      <w:r>
-        <w:rPr>
-          <w:rFonts w:ascii="Courier New" w:hAnsi="Courier New" w:cs="Courier New"/>
-        </w:rPr>
-        <w:t xml:space="preserve">CD </w:t>
-      </w:r>
-      <w:r>
-        <w:rPr>
-          <w:rFonts w:ascii="Courier New" w:hAnsi="Courier New" w:cs="Courier New"/>
-        </w:rPr>
-        <w:t>C:\Users\andrew.dilley\development\evaluation\evaluation_2</w:t>
-      </w:r>
-    </w:p>
-    <w:p/>
-    <w:p>
-      <w:pPr>
-        <w:rPr>
-          <w:rFonts w:ascii="Consolas" w:hAnsi="Consolas"/>
-        </w:rPr>
-      </w:pPr>
-      <w:r>
-        <w:rPr>
-          <w:rFonts w:ascii="Consolas" w:hAnsi="Consolas"/>
-        </w:rPr>
-        <w:t>git clone https://github.com/AndrewDilley/TenderEvaluation.git</w:t>
-      </w:r>
-    </w:p>
-    <w:p>
-      <w:pPr>
-        <w:rPr>
-          <w:rFonts w:ascii="Consolas" w:hAnsi="Consolas"/>
-        </w:rPr>
-      </w:pPr>
-      <w:r>
-        <w:rPr>
-          <w:rFonts w:ascii="Consolas" w:hAnsi="Consolas"/>
-        </w:rPr>
-        <w:t xml:space="preserve">pip install -r requirements.txt  </w:t>
-      </w:r>
+    </w:p>
+    <w:p>
+      <w:pPr>
+        <w:rPr>
+          <w:rFonts w:ascii="Consolas" w:hAnsi="Consolas"/>
+        </w:rPr>
+      </w:pPr>
     </w:p>
     <w:p>
       <w:pPr>
@@ -4923,6 +5175,7 @@
   <w:style w:type="paragraph" w:default="1" w:styleId="Normal">
     <w:name w:val="Normal"/>
     <w:qFormat/>
+    <w:rsid w:val="00EC601E"/>
   </w:style>
   <w:style w:type="paragraph" w:styleId="Heading1">
     <w:name w:val="heading 1"/>
@@ -5779,7 +6032,7 @@
 </file>
 
 <file path=customXml/itemProps1.xml><?xml version="1.0" encoding="utf-8"?>
-<ds:datastoreItem xmlns:ds="http://schemas.openxmlformats.org/officeDocument/2006/customXml" ds:itemID="{0510F80C-6EEC-4335-B7BB-E54C86A76C93}">
+<ds:datastoreItem xmlns:ds="http://schemas.openxmlformats.org/officeDocument/2006/customXml" ds:itemID="{72008E67-A6D2-4693-BF1E-BE4A52816C93}">
   <ds:schemaRefs>
     <ds:schemaRef ds:uri="http://www.w3.org/2001/XMLSchema"/>
   </ds:schemaRefs>

</xml_diff>

<commit_message>
removed redaction of references to Wannon Water
</commit_message>
<xml_diff>
--- a/evaluation_2 document.docx
+++ b/evaluation_2 document.docx
@@ -6853,6 +6853,233 @@
       <w:r>
         <w:br/>
       </w:r>
+    </w:p>
+    <w:p>
+      <w:pPr>
+        <w:rPr>
+          <w:rFonts w:ascii="Consolas" w:hAnsi="Consolas"/>
+        </w:rPr>
+      </w:pPr>
+      <w:r>
+        <w:rPr>
+          <w:rFonts w:ascii="Consolas" w:hAnsi="Consolas"/>
+        </w:rPr>
+        <w:t>git add .</w:t>
+      </w:r>
+    </w:p>
+    <w:p>
+      <w:pPr>
+        <w:pStyle w:val="Heading3"/>
+        <w:rPr>
+          <w:i/>
+          <w:iCs/>
+          <w:sz w:val="22"/>
+          <w:szCs w:val="22"/>
+        </w:rPr>
+      </w:pPr>
+      <w:r>
+        <w:rPr>
+          <w:i/>
+          <w:iCs/>
+          <w:sz w:val="22"/>
+          <w:szCs w:val="22"/>
+        </w:rPr>
+        <w:t>check the status of the local repository</w:t>
+      </w:r>
+    </w:p>
+    <w:p>
+      <w:pPr>
+        <w:rPr>
+          <w:rFonts w:ascii="Consolas" w:hAnsi="Consolas"/>
+        </w:rPr>
+      </w:pPr>
+      <w:r>
+        <w:rPr>
+          <w:rFonts w:ascii="Consolas" w:hAnsi="Consolas"/>
+        </w:rPr>
+        <w:t>git status</w:t>
+      </w:r>
+    </w:p>
+    <w:p>
+      <w:pPr>
+        <w:pStyle w:val="Heading3"/>
+        <w:rPr>
+          <w:i/>
+          <w:iCs/>
+          <w:sz w:val="22"/>
+          <w:szCs w:val="22"/>
+        </w:rPr>
+      </w:pPr>
+      <w:r>
+        <w:rPr>
+          <w:i/>
+          <w:iCs/>
+          <w:sz w:val="22"/>
+          <w:szCs w:val="22"/>
+        </w:rPr>
+        <w:t>Committing Changes</w:t>
+      </w:r>
+    </w:p>
+    <w:p>
+      <w:pPr>
+        <w:rPr>
+          <w:rFonts w:ascii="Consolas" w:hAnsi="Consolas"/>
+        </w:rPr>
+      </w:pPr>
+      <w:r>
+        <w:rPr>
+          <w:rFonts w:ascii="Consolas" w:hAnsi="Consolas"/>
+        </w:rPr>
+        <w:t>git commit -m "</w:t>
+      </w:r>
+      <w:r>
+        <w:rPr>
+          <w:rFonts w:ascii="Consolas" w:hAnsi="Consolas"/>
+        </w:rPr>
+        <w:t>sub criteria and comments now being evaluated</w:t>
+      </w:r>
+      <w:r>
+        <w:rPr>
+          <w:rFonts w:ascii="Consolas" w:hAnsi="Consolas"/>
+        </w:rPr>
+        <w:t>"</w:t>
+      </w:r>
+    </w:p>
+    <w:p>
+      <w:pPr>
+        <w:pStyle w:val="Heading3"/>
+        <w:rPr>
+          <w:i/>
+          <w:iCs/>
+          <w:sz w:val="22"/>
+          <w:szCs w:val="22"/>
+        </w:rPr>
+      </w:pPr>
+      <w:r>
+        <w:rPr>
+          <w:i/>
+          <w:iCs/>
+          <w:sz w:val="22"/>
+          <w:szCs w:val="22"/>
+        </w:rPr>
+        <w:t>check the origin</w:t>
+      </w:r>
+    </w:p>
+    <w:p>
+      <w:pPr>
+        <w:rPr>
+          <w:rFonts w:ascii="Consolas" w:hAnsi="Consolas"/>
+        </w:rPr>
+      </w:pPr>
+      <w:r>
+        <w:rPr>
+          <w:rFonts w:ascii="Consolas" w:hAnsi="Consolas"/>
+        </w:rPr>
+        <w:t>git remote -v</w:t>
+      </w:r>
+    </w:p>
+    <w:p>
+      <w:pPr>
+        <w:pStyle w:val="Heading3"/>
+        <w:rPr>
+          <w:i/>
+          <w:iCs/>
+          <w:sz w:val="22"/>
+          <w:szCs w:val="22"/>
+        </w:rPr>
+      </w:pPr>
+      <w:r>
+        <w:rPr>
+          <w:i/>
+          <w:iCs/>
+          <w:sz w:val="22"/>
+          <w:szCs w:val="22"/>
+        </w:rPr>
+        <w:t>Push Changes to Remote:</w:t>
+      </w:r>
+    </w:p>
+    <w:p>
+      <w:pPr>
+        <w:rPr>
+          <w:rFonts w:ascii="Consolas" w:hAnsi="Consolas"/>
+        </w:rPr>
+      </w:pPr>
+      <w:r>
+        <w:rPr>
+          <w:rFonts w:ascii="Consolas" w:hAnsi="Consolas"/>
+        </w:rPr>
+        <w:t xml:space="preserve">git push origin </w:t>
+      </w:r>
+      <w:r>
+        <w:rPr>
+          <w:rFonts w:ascii="Consolas" w:hAnsi="Consolas"/>
+        </w:rPr>
+        <w:t>master</w:t>
+      </w:r>
+    </w:p>
+    <w:p>
+      <w:pPr>
+        <w:ind w:left="720"/>
+        <w:rPr>
+          <w:rFonts w:ascii="Consolas" w:hAnsi="Consolas"/>
+        </w:rPr>
+      </w:pPr>
+    </w:p>
+    <w:p>
+      <w:pPr>
+        <w:pStyle w:val="ListBullet"/>
+        <w:numPr>
+          <w:ilvl w:val="0"/>
+          <w:numId w:val="0"/>
+        </w:numPr>
+        <w:ind w:left="360" w:hanging="360"/>
+      </w:pPr>
+      <w:r>
+        <w:t>One change:</w:t>
+      </w:r>
+    </w:p>
+    <w:p>
+      <w:pPr>
+        <w:pStyle w:val="ListBullet"/>
+        <w:numPr>
+          <w:ilvl w:val="0"/>
+          <w:numId w:val="0"/>
+        </w:numPr>
+        <w:ind w:left="360" w:hanging="360"/>
+      </w:pPr>
+    </w:p>
+    <w:p>
+      <w:pPr>
+        <w:pStyle w:val="ListBullet"/>
+        <w:numPr>
+          <w:ilvl w:val="0"/>
+          <w:numId w:val="0"/>
+        </w:numPr>
+        <w:ind w:left="360" w:hanging="360"/>
+      </w:pPr>
+      <w:r>
+        <w:t>Removed the redaction of ‘Wannon Water’ to make previous engagements a strength</w:t>
+      </w:r>
+    </w:p>
+    <w:p>
+      <w:pPr>
+        <w:pStyle w:val="ListBullet"/>
+        <w:numPr>
+          <w:ilvl w:val="0"/>
+          <w:numId w:val="0"/>
+        </w:numPr>
+        <w:ind w:left="360" w:hanging="360"/>
+      </w:pPr>
+    </w:p>
+    <w:p>
+      <w:pPr>
+        <w:pStyle w:val="ListBullet"/>
+        <w:numPr>
+          <w:ilvl w:val="0"/>
+          <w:numId w:val="0"/>
+        </w:numPr>
+        <w:ind w:left="360" w:hanging="360"/>
+      </w:pPr>
     </w:p>
     <w:p>
       <w:pPr>
@@ -10145,7 +10372,7 @@
 </file>
 
 <file path=customXml/itemProps1.xml><?xml version="1.0" encoding="utf-8"?>
-<ds:datastoreItem xmlns:ds="http://schemas.openxmlformats.org/officeDocument/2006/customXml" ds:itemID="{2BFB6068-1981-4CA9-B2AD-8D6DF4DB0D6A}">
+<ds:datastoreItem xmlns:ds="http://schemas.openxmlformats.org/officeDocument/2006/customXml" ds:itemID="{001CA07F-60FE-42FD-AD30-1979768188A6}">
   <ds:schemaRefs>
     <ds:schemaRef ds:uri="http://www.w3.org/2001/XMLSchema"/>
   </ds:schemaRefs>

</xml_diff>

<commit_message>
finalised format of report
</commit_message>
<xml_diff>
--- a/evaluation_2 document.docx
+++ b/evaluation_2 document.docx
@@ -6046,7 +6046,13 @@
         <w:pStyle w:val="Heading1"/>
       </w:pPr>
       <w:r>
-        <w:t>Feb 12</w:t>
+        <w:t>Feb</w:t>
+      </w:r>
+      <w:r>
+        <w:t>ruary</w:t>
+      </w:r>
+      <w:r>
+        <w:t xml:space="preserve"> 12</w:t>
       </w:r>
     </w:p>
     <w:p>
@@ -7252,6 +7258,487 @@
           <w:rFonts w:ascii="Consolas" w:hAnsi="Consolas"/>
         </w:rPr>
       </w:pPr>
+    </w:p>
+    <w:p>
+      <w:pPr>
+        <w:pStyle w:val="Heading1"/>
+      </w:pPr>
+      <w:r>
+        <w:t>February 17</w:t>
+      </w:r>
+    </w:p>
+    <w:p>
+      <w:pPr>
+        <w:ind w:left="720"/>
+        <w:rPr>
+          <w:rFonts w:ascii="Consolas" w:hAnsi="Consolas"/>
+        </w:rPr>
+      </w:pPr>
+    </w:p>
+    <w:p>
+      <w:pPr>
+        <w:pStyle w:val="Heading2"/>
+      </w:pPr>
+      <w:r>
+        <w:t>How to distinguish between a document that has a lot of experience working with WW and one that hasn’t</w:t>
+      </w:r>
+    </w:p>
+    <w:p>
+      <w:pPr>
+        <w:ind w:left="720"/>
+        <w:rPr>
+          <w:rFonts w:ascii="Consolas" w:hAnsi="Consolas"/>
+        </w:rPr>
+      </w:pPr>
+    </w:p>
+    <w:p>
+      <w:pPr>
+        <w:rPr>
+          <w:rFonts w:ascii="Courier New" w:hAnsi="Courier New" w:cs="Courier New"/>
+        </w:rPr>
+      </w:pPr>
+      <w:r>
+        <w:rPr>
+          <w:rFonts w:ascii="Courier New" w:hAnsi="Courier New" w:cs="Courier New"/>
+        </w:rPr>
+        <w:t>CD C:\Users\andrew.dilley\development\evaluation\evaluation_2</w:t>
+      </w:r>
+    </w:p>
+    <w:p>
+      <w:pPr>
+        <w:rPr>
+          <w:rFonts w:ascii="Consolas" w:hAnsi="Consolas"/>
+        </w:rPr>
+      </w:pPr>
+      <w:r>
+        <w:rPr>
+          <w:rFonts w:ascii="Consolas" w:hAnsi="Consolas"/>
+        </w:rPr>
+        <w:t>venv\Scripts\activate</w:t>
+      </w:r>
+    </w:p>
+    <w:p>
+      <w:pPr>
+        <w:ind w:left="720"/>
+        <w:rPr>
+          <w:rFonts w:ascii="Consolas" w:hAnsi="Consolas"/>
+        </w:rPr>
+      </w:pPr>
+    </w:p>
+    <w:p>
+      <w:pPr>
+        <w:ind w:left="720"/>
+        <w:rPr>
+          <w:rFonts w:ascii="Consolas" w:hAnsi="Consolas"/>
+        </w:rPr>
+      </w:pPr>
+      <w:r>
+        <w:rPr>
+          <w:rFonts w:ascii="Consolas" w:hAnsi="Consolas"/>
+        </w:rPr>
+        <w:t>Prompt</w:t>
+      </w:r>
+    </w:p>
+    <w:p>
+      <w:pPr>
+        <w:ind w:left="720"/>
+        <w:rPr>
+          <w:rFonts w:ascii="Consolas" w:hAnsi="Consolas"/>
+        </w:rPr>
+      </w:pPr>
+    </w:p>
+    <w:p>
+      <w:pPr>
+        <w:ind w:left="720"/>
+        <w:rPr>
+          <w:rFonts w:ascii="Consolas" w:hAnsi="Consolas"/>
+        </w:rPr>
+      </w:pPr>
+      <w:r>
+        <w:rPr>
+          <w:rFonts w:ascii="Consolas" w:hAnsi="Consolas"/>
+        </w:rPr>
+        <w:t>This is a document evaluation AI app.</w:t>
+      </w:r>
+    </w:p>
+    <w:p>
+      <w:pPr>
+        <w:ind w:left="720"/>
+        <w:rPr>
+          <w:rFonts w:ascii="Consolas" w:hAnsi="Consolas"/>
+        </w:rPr>
+      </w:pPr>
+      <w:r>
+        <w:rPr>
+          <w:rFonts w:ascii="Consolas" w:hAnsi="Consolas"/>
+        </w:rPr>
+        <w:t xml:space="preserve">The two documents are very similar in all respects except that one has had extensive previous experience working with my company and the other hasn't. The relevant criteria is "relevant expertise &amp; experience" and the relevant sub-criteria is "delivery of similar services". </w:t>
+      </w:r>
+    </w:p>
+    <w:p>
+      <w:pPr>
+        <w:ind w:left="720"/>
+        <w:rPr>
+          <w:rFonts w:ascii="Consolas" w:hAnsi="Consolas"/>
+        </w:rPr>
+      </w:pPr>
+      <w:r>
+        <w:rPr>
+          <w:rFonts w:ascii="Consolas" w:hAnsi="Consolas"/>
+        </w:rPr>
+        <w:t xml:space="preserve">The process should give the first document a score of at least an 8/10 and the second one no more than 7/10. </w:t>
+      </w:r>
+    </w:p>
+    <w:p>
+      <w:pPr>
+        <w:ind w:left="720"/>
+        <w:rPr>
+          <w:rFonts w:ascii="Consolas" w:hAnsi="Consolas"/>
+        </w:rPr>
+      </w:pPr>
+      <w:r>
+        <w:rPr>
+          <w:rFonts w:ascii="Consolas" w:hAnsi="Consolas"/>
+        </w:rPr>
+        <w:t>The first document makes reference to an historical partnership whereas the second document makes reference to a proposed new partnership.</w:t>
+      </w:r>
+    </w:p>
+    <w:p>
+      <w:pPr>
+        <w:ind w:left="720"/>
+        <w:rPr>
+          <w:rFonts w:ascii="Consolas" w:hAnsi="Consolas"/>
+        </w:rPr>
+      </w:pPr>
+      <w:r>
+        <w:rPr>
+          <w:rFonts w:ascii="Consolas" w:hAnsi="Consolas"/>
+        </w:rPr>
+        <w:t>How would you suggest the app or the evaluation matrix be changed to achieve this result?</w:t>
+      </w:r>
+    </w:p>
+    <w:p>
+      <w:pPr>
+        <w:ind w:left="720"/>
+        <w:rPr>
+          <w:rFonts w:ascii="Consolas" w:hAnsi="Consolas"/>
+        </w:rPr>
+      </w:pPr>
+    </w:p>
+    <w:p>
+      <w:pPr>
+        <w:rPr>
+          <w:rFonts w:ascii="Consolas" w:hAnsi="Consolas"/>
+        </w:rPr>
+      </w:pPr>
+      <w:r>
+        <w:rPr>
+          <w:rFonts w:ascii="Consolas" w:hAnsi="Consolas"/>
+        </w:rPr>
+        <w:t>git add .</w:t>
+      </w:r>
+    </w:p>
+    <w:p>
+      <w:pPr>
+        <w:pStyle w:val="Heading3"/>
+        <w:rPr>
+          <w:i/>
+          <w:iCs/>
+          <w:sz w:val="22"/>
+          <w:szCs w:val="22"/>
+        </w:rPr>
+      </w:pPr>
+      <w:r>
+        <w:rPr>
+          <w:i/>
+          <w:iCs/>
+          <w:sz w:val="22"/>
+          <w:szCs w:val="22"/>
+        </w:rPr>
+        <w:t>check the status of the local repository</w:t>
+      </w:r>
+    </w:p>
+    <w:p>
+      <w:pPr>
+        <w:rPr>
+          <w:rFonts w:ascii="Consolas" w:hAnsi="Consolas"/>
+        </w:rPr>
+      </w:pPr>
+      <w:r>
+        <w:rPr>
+          <w:rFonts w:ascii="Consolas" w:hAnsi="Consolas"/>
+        </w:rPr>
+        <w:t>git status</w:t>
+      </w:r>
+    </w:p>
+    <w:p>
+      <w:pPr>
+        <w:pStyle w:val="Heading3"/>
+        <w:rPr>
+          <w:i/>
+          <w:iCs/>
+          <w:sz w:val="22"/>
+          <w:szCs w:val="22"/>
+        </w:rPr>
+      </w:pPr>
+      <w:r>
+        <w:rPr>
+          <w:i/>
+          <w:iCs/>
+          <w:sz w:val="22"/>
+          <w:szCs w:val="22"/>
+        </w:rPr>
+        <w:lastRenderedPageBreak/>
+        <w:t>Committing Changes</w:t>
+      </w:r>
+    </w:p>
+    <w:p>
+      <w:pPr>
+        <w:rPr>
+          <w:rFonts w:ascii="Consolas" w:hAnsi="Consolas"/>
+        </w:rPr>
+      </w:pPr>
+      <w:r>
+        <w:rPr>
+          <w:rFonts w:ascii="Consolas" w:hAnsi="Consolas"/>
+        </w:rPr>
+        <w:t>git commit -m "</w:t>
+      </w:r>
+      <w:r>
+        <w:rPr>
+          <w:rFonts w:ascii="Consolas" w:hAnsi="Consolas"/>
+        </w:rPr>
+        <w:t>scoring at the sub criteria level built into the evaluation matrix</w:t>
+      </w:r>
+      <w:r>
+        <w:rPr>
+          <w:rFonts w:ascii="Consolas" w:hAnsi="Consolas"/>
+        </w:rPr>
+        <w:t>"</w:t>
+      </w:r>
+    </w:p>
+    <w:p>
+      <w:pPr>
+        <w:pStyle w:val="Heading3"/>
+        <w:rPr>
+          <w:i/>
+          <w:iCs/>
+          <w:sz w:val="22"/>
+          <w:szCs w:val="22"/>
+        </w:rPr>
+      </w:pPr>
+      <w:r>
+        <w:rPr>
+          <w:i/>
+          <w:iCs/>
+          <w:sz w:val="22"/>
+          <w:szCs w:val="22"/>
+        </w:rPr>
+        <w:t>check the origin</w:t>
+      </w:r>
+    </w:p>
+    <w:p>
+      <w:pPr>
+        <w:rPr>
+          <w:rFonts w:ascii="Consolas" w:hAnsi="Consolas"/>
+        </w:rPr>
+      </w:pPr>
+      <w:r>
+        <w:rPr>
+          <w:rFonts w:ascii="Consolas" w:hAnsi="Consolas"/>
+        </w:rPr>
+        <w:t>git remote -v</w:t>
+      </w:r>
+    </w:p>
+    <w:p>
+      <w:pPr>
+        <w:pStyle w:val="Heading3"/>
+        <w:rPr>
+          <w:i/>
+          <w:iCs/>
+          <w:sz w:val="22"/>
+          <w:szCs w:val="22"/>
+        </w:rPr>
+      </w:pPr>
+      <w:r>
+        <w:rPr>
+          <w:i/>
+          <w:iCs/>
+          <w:sz w:val="22"/>
+          <w:szCs w:val="22"/>
+        </w:rPr>
+        <w:t>Push Changes to Remote:</w:t>
+      </w:r>
+    </w:p>
+    <w:p>
+      <w:pPr>
+        <w:rPr>
+          <w:rFonts w:ascii="Consolas" w:hAnsi="Consolas"/>
+        </w:rPr>
+      </w:pPr>
+      <w:r>
+        <w:rPr>
+          <w:rFonts w:ascii="Consolas" w:hAnsi="Consolas"/>
+        </w:rPr>
+        <w:t xml:space="preserve">git push origin </w:t>
+      </w:r>
+      <w:r>
+        <w:rPr>
+          <w:rFonts w:ascii="Consolas" w:hAnsi="Consolas"/>
+        </w:rPr>
+        <w:t>master</w:t>
+      </w:r>
+    </w:p>
+    <w:p>
+      <w:pPr>
+        <w:ind w:left="720"/>
+        <w:rPr>
+          <w:rFonts w:ascii="Consolas" w:hAnsi="Consolas"/>
+        </w:rPr>
+      </w:pPr>
+    </w:p>
+    <w:p>
+      <w:pPr>
+        <w:ind w:left="720"/>
+        <w:rPr>
+          <w:rFonts w:ascii="Consolas" w:hAnsi="Consolas"/>
+        </w:rPr>
+      </w:pPr>
+    </w:p>
+    <w:p>
+      <w:pPr>
+        <w:pStyle w:val="Heading1"/>
+      </w:pPr>
+      <w:r>
+        <w:t>27 Feb</w:t>
+      </w:r>
+    </w:p>
+    <w:p>
+      <w:pPr>
+        <w:ind w:left="720"/>
+        <w:rPr>
+          <w:rFonts w:ascii="Consolas" w:hAnsi="Consolas"/>
+        </w:rPr>
+      </w:pPr>
+    </w:p>
+    <w:p>
+      <w:pPr>
+        <w:rPr>
+          <w:rFonts w:ascii="Courier New" w:hAnsi="Courier New" w:cs="Courier New"/>
+        </w:rPr>
+      </w:pPr>
+      <w:r>
+        <w:rPr>
+          <w:rFonts w:ascii="Courier New" w:hAnsi="Courier New" w:cs="Courier New"/>
+        </w:rPr>
+        <w:t>CD C:\Users\andrew.dilley\development\evaluation\evaluation_2</w:t>
+      </w:r>
+    </w:p>
+    <w:p>
+      <w:pPr>
+        <w:rPr>
+          <w:rFonts w:ascii="Consolas" w:hAnsi="Consolas"/>
+        </w:rPr>
+      </w:pPr>
+      <w:r>
+        <w:rPr>
+          <w:rFonts w:ascii="Consolas" w:hAnsi="Consolas"/>
+        </w:rPr>
+        <w:t>venv\Scripts\activate</w:t>
+      </w:r>
+    </w:p>
+    <w:p>
+      <w:pPr>
+        <w:ind w:left="720"/>
+        <w:rPr>
+          <w:rFonts w:ascii="Consolas" w:hAnsi="Consolas"/>
+        </w:rPr>
+      </w:pPr>
+    </w:p>
+    <w:p>
+      <w:pPr>
+        <w:ind w:left="720"/>
+        <w:rPr>
+          <w:rFonts w:ascii="Consolas" w:hAnsi="Consolas"/>
+        </w:rPr>
+      </w:pPr>
+    </w:p>
+    <w:p>
+      <w:pPr>
+        <w:pStyle w:val="Heading2"/>
+      </w:pPr>
+      <w:r>
+        <w:t>only processing one of the two files uploaded</w:t>
+      </w:r>
+    </w:p>
+    <w:p>
+      <w:pPr>
+        <w:ind w:left="720"/>
+        <w:rPr>
+          <w:rFonts w:ascii="Consolas" w:hAnsi="Consolas"/>
+        </w:rPr>
+      </w:pPr>
+    </w:p>
+    <w:p>
+      <w:pPr>
+        <w:pStyle w:val="ListBullet"/>
+        <w:numPr>
+          <w:ilvl w:val="0"/>
+          <w:numId w:val="0"/>
+        </w:numPr>
+        <w:ind w:left="360" w:hanging="360"/>
+      </w:pPr>
+      <w:r>
+        <w:t>fixed</w:t>
+      </w:r>
+      <w:r>
+        <w:t xml:space="preserve"> using o3-mini-high</w:t>
+      </w:r>
+    </w:p>
+    <w:p>
+      <w:pPr>
+        <w:ind w:left="720"/>
+        <w:rPr>
+          <w:rFonts w:ascii="Consolas" w:hAnsi="Consolas"/>
+        </w:rPr>
+      </w:pPr>
+    </w:p>
+    <w:p>
+      <w:pPr>
+        <w:pStyle w:val="ListBullet"/>
+        <w:numPr>
+          <w:ilvl w:val="0"/>
+          <w:numId w:val="0"/>
+        </w:numPr>
+        <w:ind w:left="360" w:hanging="360"/>
+      </w:pPr>
+      <w:r>
+        <w:t>Next steps:</w:t>
+      </w:r>
+    </w:p>
+    <w:p>
+      <w:pPr>
+        <w:pStyle w:val="ListBullet"/>
+      </w:pPr>
+      <w:r>
+        <w:t>Make a copy to git</w:t>
+      </w:r>
+    </w:p>
+    <w:p>
+      <w:pPr>
+        <w:pStyle w:val="ListBullet"/>
+      </w:pPr>
+      <w:r>
+        <w:t>Deploy to test server</w:t>
+      </w:r>
+    </w:p>
+    <w:p>
+      <w:pPr>
+        <w:pStyle w:val="ListBullet"/>
+      </w:pPr>
+      <w:r>
+        <w:t>Send link to AA and CR</w:t>
+      </w:r>
     </w:p>
     <w:p>
       <w:pPr>
@@ -7434,7 +7921,7 @@
   <w:abstractNum w:abstractNumId="0" w15:restartNumberingAfterBreak="0">
     <w:nsid w:val="FFFFFF89"/>
     <w:multiLevelType w:val="singleLevel"/>
-    <w:tmpl w:val="C47A063A"/>
+    <w:tmpl w:val="7040E436"/>
     <w:lvl w:ilvl="0">
       <w:start w:val="1"/>
       <w:numFmt w:val="bullet"/>
@@ -9265,6 +9752,9 @@
     <w:abstractNumId w:val="11"/>
   </w:num>
   <w:num w:numId="15" w16cid:durableId="1746025528">
+    <w:abstractNumId w:val="0"/>
+  </w:num>
+  <w:num w:numId="16" w16cid:durableId="1224679780">
     <w:abstractNumId w:val="0"/>
   </w:num>
 </w:numbering>
@@ -9668,7 +10158,7 @@
   <w:style w:type="paragraph" w:default="1" w:styleId="Normal">
     <w:name w:val="Normal"/>
     <w:qFormat/>
-    <w:rsid w:val="00FB0FFE"/>
+    <w:rsid w:val="0038431F"/>
   </w:style>
   <w:style w:type="paragraph" w:styleId="Heading1">
     <w:name w:val="heading 1"/>
@@ -9869,6 +10359,7 @@
   <w:style w:type="character" w:default="1" w:styleId="DefaultParagraphFont">
     <w:name w:val="Default Paragraph Font"/>
     <w:uiPriority w:val="1"/>
+    <w:semiHidden/>
     <w:unhideWhenUsed/>
   </w:style>
   <w:style w:type="table" w:default="1" w:styleId="TableNormal">
@@ -10538,7 +11029,7 @@
 </file>
 
 <file path=customXml/itemProps1.xml><?xml version="1.0" encoding="utf-8"?>
-<ds:datastoreItem xmlns:ds="http://schemas.openxmlformats.org/officeDocument/2006/customXml" ds:itemID="{2AFD1701-6572-4AEB-BC62-0CFB863FAD37}">
+<ds:datastoreItem xmlns:ds="http://schemas.openxmlformats.org/officeDocument/2006/customXml" ds:itemID="{64CB19F3-4682-40AC-8C80-07BE291C9886}">
   <ds:schemaRefs>
     <ds:schemaRef ds:uri="http://www.w3.org/2001/XMLSchema"/>
   </ds:schemaRefs>

</xml_diff>

<commit_message>
table formatting and testing with job applications
</commit_message>
<xml_diff>
--- a/evaluation_2 document.docx
+++ b/evaluation_2 document.docx
@@ -7742,10 +7742,12 @@
     </w:p>
     <w:p>
       <w:pPr>
-        <w:ind w:left="720"/>
-        <w:rPr>
-          <w:rFonts w:ascii="Consolas" w:hAnsi="Consolas"/>
-        </w:rPr>
+        <w:pStyle w:val="ListBullet"/>
+        <w:numPr>
+          <w:ilvl w:val="0"/>
+          <w:numId w:val="0"/>
+        </w:numPr>
+        <w:ind w:left="360" w:hanging="360"/>
       </w:pPr>
     </w:p>
     <w:p>
@@ -7753,11 +7755,1886 @@
         <w:pStyle w:val="Heading2"/>
       </w:pPr>
       <w:r>
+        <w:t>Commit the changes to git</w:t>
+      </w:r>
+    </w:p>
+    <w:p>
+      <w:pPr>
+        <w:rPr>
+          <w:rFonts w:ascii="Consolas" w:hAnsi="Consolas"/>
+        </w:rPr>
+      </w:pPr>
+      <w:r>
+        <w:rPr>
+          <w:rFonts w:ascii="Consolas" w:hAnsi="Consolas"/>
+        </w:rPr>
+        <w:t>git add .</w:t>
+      </w:r>
+    </w:p>
+    <w:p>
+      <w:pPr>
+        <w:pStyle w:val="Heading3"/>
+        <w:rPr>
+          <w:i/>
+          <w:iCs/>
+          <w:sz w:val="22"/>
+          <w:szCs w:val="22"/>
+        </w:rPr>
+      </w:pPr>
+      <w:r>
+        <w:rPr>
+          <w:i/>
+          <w:iCs/>
+          <w:sz w:val="22"/>
+          <w:szCs w:val="22"/>
+        </w:rPr>
+        <w:t>check the status of the local repository</w:t>
+      </w:r>
+    </w:p>
+    <w:p>
+      <w:pPr>
+        <w:rPr>
+          <w:rFonts w:ascii="Consolas" w:hAnsi="Consolas"/>
+        </w:rPr>
+      </w:pPr>
+      <w:r>
+        <w:rPr>
+          <w:rFonts w:ascii="Consolas" w:hAnsi="Consolas"/>
+        </w:rPr>
+        <w:t>git status</w:t>
+      </w:r>
+    </w:p>
+    <w:p>
+      <w:pPr>
+        <w:pStyle w:val="Heading3"/>
+        <w:rPr>
+          <w:i/>
+          <w:iCs/>
+          <w:sz w:val="22"/>
+          <w:szCs w:val="22"/>
+        </w:rPr>
+      </w:pPr>
+      <w:r>
+        <w:rPr>
+          <w:i/>
+          <w:iCs/>
+          <w:sz w:val="22"/>
+          <w:szCs w:val="22"/>
+        </w:rPr>
+        <w:t>Committing Changes</w:t>
+      </w:r>
+    </w:p>
+    <w:p>
+      <w:pPr>
+        <w:rPr>
+          <w:rFonts w:ascii="Consolas" w:hAnsi="Consolas"/>
+        </w:rPr>
+      </w:pPr>
+      <w:r>
+        <w:rPr>
+          <w:rFonts w:ascii="Consolas" w:hAnsi="Consolas"/>
+        </w:rPr>
+        <w:t>git commit -m "</w:t>
+      </w:r>
+      <w:r>
+        <w:rPr>
+          <w:rFonts w:ascii="Consolas" w:hAnsi="Consolas"/>
+        </w:rPr>
+        <w:t>finalised format of report</w:t>
+      </w:r>
+      <w:r>
+        <w:rPr>
+          <w:rFonts w:ascii="Consolas" w:hAnsi="Consolas"/>
+        </w:rPr>
+        <w:t>"</w:t>
+      </w:r>
+    </w:p>
+    <w:p>
+      <w:pPr>
+        <w:pStyle w:val="Heading3"/>
+        <w:rPr>
+          <w:i/>
+          <w:iCs/>
+          <w:sz w:val="22"/>
+          <w:szCs w:val="22"/>
+        </w:rPr>
+      </w:pPr>
+      <w:r>
+        <w:rPr>
+          <w:i/>
+          <w:iCs/>
+          <w:sz w:val="22"/>
+          <w:szCs w:val="22"/>
+        </w:rPr>
+        <w:t>check the origin</w:t>
+      </w:r>
+    </w:p>
+    <w:p>
+      <w:pPr>
+        <w:rPr>
+          <w:rFonts w:ascii="Consolas" w:hAnsi="Consolas"/>
+        </w:rPr>
+      </w:pPr>
+      <w:r>
+        <w:rPr>
+          <w:rFonts w:ascii="Consolas" w:hAnsi="Consolas"/>
+        </w:rPr>
+        <w:t>git remote -v</w:t>
+      </w:r>
+    </w:p>
+    <w:p>
+      <w:pPr>
+        <w:pStyle w:val="Heading3"/>
+        <w:rPr>
+          <w:i/>
+          <w:iCs/>
+          <w:sz w:val="22"/>
+          <w:szCs w:val="22"/>
+        </w:rPr>
+      </w:pPr>
+      <w:r>
+        <w:rPr>
+          <w:i/>
+          <w:iCs/>
+          <w:sz w:val="22"/>
+          <w:szCs w:val="22"/>
+        </w:rPr>
+        <w:t>Push Changes to Remote:</w:t>
+      </w:r>
+    </w:p>
+    <w:p>
+      <w:pPr>
+        <w:rPr>
+          <w:rFonts w:ascii="Consolas" w:hAnsi="Consolas"/>
+        </w:rPr>
+      </w:pPr>
+      <w:r>
+        <w:rPr>
+          <w:rFonts w:ascii="Consolas" w:hAnsi="Consolas"/>
+        </w:rPr>
+        <w:t xml:space="preserve">git push origin </w:t>
+      </w:r>
+      <w:r>
+        <w:rPr>
+          <w:rFonts w:ascii="Consolas" w:hAnsi="Consolas"/>
+        </w:rPr>
+        <w:t>master</w:t>
+      </w:r>
+    </w:p>
+    <w:p>
+      <w:pPr>
+        <w:pStyle w:val="ListBullet"/>
+        <w:numPr>
+          <w:ilvl w:val="0"/>
+          <w:numId w:val="0"/>
+        </w:numPr>
+        <w:ind w:left="360" w:hanging="360"/>
+      </w:pPr>
+    </w:p>
+    <w:p>
+      <w:pPr>
+        <w:pStyle w:val="ListBullet"/>
+        <w:numPr>
+          <w:ilvl w:val="0"/>
+          <w:numId w:val="0"/>
+        </w:numPr>
+        <w:ind w:left="360" w:hanging="360"/>
+      </w:pPr>
+    </w:p>
+    <w:p>
+      <w:pPr>
+        <w:pStyle w:val="ListBullet"/>
+        <w:numPr>
+          <w:ilvl w:val="0"/>
+          <w:numId w:val="0"/>
+        </w:numPr>
+        <w:ind w:left="360" w:hanging="360"/>
+      </w:pPr>
+    </w:p>
+    <w:p>
+      <w:pPr>
+        <w:pStyle w:val="ListBullet"/>
+        <w:numPr>
+          <w:ilvl w:val="0"/>
+          <w:numId w:val="0"/>
+        </w:numPr>
+        <w:ind w:left="360" w:hanging="360"/>
+      </w:pPr>
+    </w:p>
+    <w:p>
+      <w:pPr>
+        <w:pStyle w:val="Heading2"/>
+      </w:pPr>
+      <w:r>
         <w:t>Create docker image and deploy to TSSVR23</w:t>
+      </w:r>
+    </w:p>
+    <w:p/>
+    <w:p>
+      <w:pPr>
+        <w:pStyle w:val="Heading3"/>
+        <w:rPr>
+          <w:i/>
+          <w:iCs/>
+          <w:color w:val="FF0000"/>
+          <w:sz w:val="22"/>
+          <w:szCs w:val="22"/>
+        </w:rPr>
+      </w:pPr>
+      <w:r>
+        <w:rPr>
+          <w:i/>
+          <w:iCs/>
+          <w:color w:val="FF0000"/>
+          <w:sz w:val="22"/>
+          <w:szCs w:val="22"/>
+        </w:rPr>
+        <w:t>On the local machine</w:t>
+      </w:r>
+    </w:p>
+    <w:p>
+      <w:pPr>
+        <w:pStyle w:val="Heading3"/>
+        <w:rPr>
+          <w:i/>
+          <w:iCs/>
+          <w:sz w:val="22"/>
+          <w:szCs w:val="22"/>
+        </w:rPr>
+      </w:pPr>
+      <w:r>
+        <w:rPr>
+          <w:i/>
+          <w:iCs/>
+          <w:sz w:val="22"/>
+          <w:szCs w:val="22"/>
+        </w:rPr>
+        <w:t>Start the Docker engine</w:t>
+      </w:r>
+    </w:p>
+    <w:p>
+      <w:pPr>
+        <w:pStyle w:val="Heading3"/>
+        <w:rPr>
+          <w:i/>
+          <w:iCs/>
+          <w:sz w:val="22"/>
+          <w:szCs w:val="22"/>
+        </w:rPr>
+      </w:pPr>
+    </w:p>
+    <w:p>
+      <w:pPr>
+        <w:pStyle w:val="Heading3"/>
+        <w:rPr>
+          <w:i/>
+          <w:iCs/>
+          <w:sz w:val="22"/>
+          <w:szCs w:val="22"/>
+        </w:rPr>
+      </w:pPr>
+      <w:r>
+        <w:rPr>
+          <w:i/>
+          <w:iCs/>
+          <w:sz w:val="22"/>
+          <w:szCs w:val="22"/>
+        </w:rPr>
+        <w:t>Create the Container</w:t>
+      </w:r>
+    </w:p>
+    <w:p/>
+    <w:p>
+      <w:pPr>
+        <w:pStyle w:val="Heading4"/>
+      </w:pPr>
+      <w:r>
+        <w:t>Check if any containers are running</w:t>
+      </w:r>
+    </w:p>
+    <w:p>
+      <w:pPr>
+        <w:rPr>
+          <w:rFonts w:ascii="Consolas" w:hAnsi="Consolas"/>
+        </w:rPr>
+      </w:pPr>
+      <w:r>
+        <w:rPr>
+          <w:rFonts w:ascii="Consolas" w:hAnsi="Consolas"/>
+        </w:rPr>
+        <w:t>docker ps</w:t>
+      </w:r>
+    </w:p>
+    <w:p>
+      <w:pPr>
+        <w:rPr>
+          <w:rFonts w:ascii="Consolas" w:hAnsi="Consolas"/>
+        </w:rPr>
+      </w:pPr>
+    </w:p>
+    <w:p>
+      <w:pPr>
+        <w:pStyle w:val="Heading4"/>
+      </w:pPr>
+      <w:r>
+        <w:t>Build the Docker Image</w:t>
+      </w:r>
+    </w:p>
+    <w:p>
+      <w:r>
+        <w:t xml:space="preserve">Run the following command to build the Docker image. </w:t>
+      </w:r>
+    </w:p>
+    <w:p>
+      <w:pPr>
+        <w:rPr>
+          <w:rFonts w:ascii="Consolas" w:hAnsi="Consolas"/>
+        </w:rPr>
+      </w:pPr>
+      <w:r>
+        <w:rPr>
+          <w:rFonts w:ascii="Consolas" w:hAnsi="Consolas"/>
+        </w:rPr>
+        <w:t xml:space="preserve">docker build -t </w:t>
+      </w:r>
+      <w:r>
+        <w:rPr>
+          <w:rFonts w:ascii="Consolas" w:hAnsi="Consolas"/>
+        </w:rPr>
+        <w:t>evaluate</w:t>
+      </w:r>
+      <w:r>
+        <w:rPr>
+          <w:rFonts w:ascii="Consolas" w:hAnsi="Consolas"/>
+        </w:rPr>
+        <w:t>-app .</w:t>
+      </w:r>
+    </w:p>
+    <w:p>
+      <w:r>
+        <w:t xml:space="preserve">note: </w:t>
+      </w:r>
+      <w:r>
+        <w:t>evaluate</w:t>
+      </w:r>
+      <w:r>
+        <w:t>-app is the image name</w:t>
+      </w:r>
+    </w:p>
+    <w:p>
+      <w:pPr>
+        <w:rPr>
+          <w:b/>
+          <w:bCs/>
+        </w:rPr>
+      </w:pPr>
+    </w:p>
+    <w:p>
+      <w:pPr>
+        <w:pStyle w:val="Heading4"/>
+      </w:pPr>
+      <w:r>
+        <w:t>Run the Docker Container</w:t>
+      </w:r>
+    </w:p>
+    <w:p>
+      <w:r>
+        <w:t>Start a container from the image:</w:t>
+      </w:r>
+    </w:p>
+    <w:p>
+      <w:pPr>
+        <w:rPr>
+          <w:rFonts w:ascii="Consolas" w:hAnsi="Consolas"/>
+        </w:rPr>
+      </w:pPr>
+      <w:r>
+        <w:rPr>
+          <w:rFonts w:ascii="Consolas" w:hAnsi="Consolas"/>
+        </w:rPr>
+        <w:t>docker run -d -p 500</w:t>
+      </w:r>
+      <w:r>
+        <w:rPr>
+          <w:rFonts w:ascii="Consolas" w:hAnsi="Consolas"/>
+        </w:rPr>
+        <w:t>2</w:t>
+      </w:r>
+      <w:r>
+        <w:rPr>
+          <w:rFonts w:ascii="Consolas" w:hAnsi="Consolas"/>
+        </w:rPr>
+        <w:t>:500</w:t>
+      </w:r>
+      <w:r>
+        <w:rPr>
+          <w:rFonts w:ascii="Consolas" w:hAnsi="Consolas"/>
+        </w:rPr>
+        <w:t>0</w:t>
+      </w:r>
+      <w:r>
+        <w:rPr>
+          <w:rFonts w:ascii="Consolas" w:hAnsi="Consolas"/>
+        </w:rPr>
+        <w:t xml:space="preserve"> --env-file .env </w:t>
+      </w:r>
+      <w:r>
+        <w:rPr>
+          <w:rFonts w:ascii="Consolas" w:hAnsi="Consolas"/>
+        </w:rPr>
+        <w:t>evaluate</w:t>
+      </w:r>
+      <w:r>
+        <w:rPr>
+          <w:rFonts w:ascii="Consolas" w:hAnsi="Consolas"/>
+        </w:rPr>
+        <w:t>-app</w:t>
+      </w:r>
+    </w:p>
+    <w:p>
+      <w:r>
+        <w:t>note</w:t>
+      </w:r>
+      <w:r>
+        <w:t xml:space="preserve">: this </w:t>
+      </w:r>
+      <w:r>
+        <w:t xml:space="preserve"> maps port 500</w:t>
+      </w:r>
+      <w:r>
+        <w:t>2 (first one)</w:t>
+      </w:r>
+      <w:r>
+        <w:t xml:space="preserve"> on your host machine to port 500</w:t>
+      </w:r>
+      <w:r>
+        <w:t>0</w:t>
+      </w:r>
+      <w:r>
+        <w:t xml:space="preserve"> inside the container</w:t>
+      </w:r>
+      <w:r>
+        <w:t xml:space="preserve"> (second one)</w:t>
+      </w:r>
+    </w:p>
+    <w:p>
+      <w:pPr>
+        <w:rPr>
+          <w:rFonts w:ascii="Consolas" w:hAnsi="Consolas"/>
+        </w:rPr>
+      </w:pPr>
+    </w:p>
+    <w:p>
+      <w:pPr>
+        <w:pStyle w:val="Heading4"/>
+      </w:pPr>
+      <w:r>
+        <w:t>T</w:t>
+      </w:r>
+      <w:r>
+        <w:t>est the container</w:t>
+      </w:r>
+    </w:p>
+    <w:p>
+      <w:r>
+        <w:t xml:space="preserve">Open a browser and navigate to </w:t>
+      </w:r>
+      <w:r>
+        <w:rPr>
+          <w:rFonts w:ascii="Courier New" w:hAnsi="Courier New" w:cs="Courier New"/>
+        </w:rPr>
+        <w:t>http://</w:t>
+      </w:r>
+      <w:r>
+        <w:rPr>
+          <w:rFonts w:ascii="Courier New" w:hAnsi="Courier New" w:cs="Courier New"/>
+        </w:rPr>
+        <w:t>localhost</w:t>
+      </w:r>
+      <w:r>
+        <w:rPr>
+          <w:rFonts w:ascii="Courier New" w:hAnsi="Courier New" w:cs="Courier New"/>
+        </w:rPr>
+        <w:t>:500</w:t>
+      </w:r>
+      <w:r>
+        <w:rPr>
+          <w:rFonts w:ascii="Courier New" w:hAnsi="Courier New" w:cs="Courier New"/>
+        </w:rPr>
+        <w:t>2</w:t>
+      </w:r>
+      <w:r>
+        <w:rPr>
+          <w:rFonts w:ascii="Courier New" w:hAnsi="Courier New" w:cs="Courier New"/>
+        </w:rPr>
+        <w:t xml:space="preserve"> </w:t>
+      </w:r>
+      <w:r>
+        <w:t>to verify the app is running correctly.</w:t>
+      </w:r>
+    </w:p>
+    <w:p>
+      <w:pPr>
+        <w:rPr>
+          <w:rFonts w:ascii="Consolas" w:hAnsi="Consolas"/>
+        </w:rPr>
+      </w:pPr>
+    </w:p>
+    <w:p>
+      <w:pPr>
+        <w:pStyle w:val="Heading4"/>
+      </w:pPr>
+      <w:r>
+        <w:t>Stop Containers:</w:t>
+      </w:r>
+    </w:p>
+    <w:p>
+      <w:pPr>
+        <w:rPr>
+          <w:rFonts w:ascii="Consolas" w:hAnsi="Consolas"/>
+        </w:rPr>
+      </w:pPr>
+      <w:r>
+        <w:rPr>
+          <w:rFonts w:ascii="Consolas" w:hAnsi="Consolas"/>
+        </w:rPr>
+        <w:t>docker stop &lt;container-id&gt;</w:t>
+      </w:r>
+    </w:p>
+    <w:p>
+      <w:pPr>
+        <w:pStyle w:val="Heading4"/>
+      </w:pPr>
+      <w:r>
+        <w:t>remove</w:t>
+      </w:r>
+      <w:r>
+        <w:t xml:space="preserve"> Containers:</w:t>
+      </w:r>
+    </w:p>
+    <w:p>
+      <w:pPr>
+        <w:rPr>
+          <w:rFonts w:ascii="Consolas" w:hAnsi="Consolas"/>
+        </w:rPr>
+      </w:pPr>
+      <w:r>
+        <w:rPr>
+          <w:rFonts w:ascii="Consolas" w:hAnsi="Consolas"/>
+        </w:rPr>
+        <w:t>docker rm &lt;container-id&gt;</w:t>
+      </w:r>
+    </w:p>
+    <w:p>
+      <w:pPr>
+        <w:rPr>
+          <w:rFonts w:ascii="Consolas" w:hAnsi="Consolas"/>
+        </w:rPr>
+      </w:pPr>
+    </w:p>
+    <w:p>
+      <w:pPr>
+        <w:rPr>
+          <w:rFonts w:ascii="Consolas" w:hAnsi="Consolas"/>
+        </w:rPr>
+      </w:pPr>
+    </w:p>
+    <w:p>
+      <w:pPr>
+        <w:pStyle w:val="Heading4"/>
+      </w:pPr>
+      <w:r>
+        <w:lastRenderedPageBreak/>
+        <w:t>View the image</w:t>
+      </w:r>
+    </w:p>
+    <w:p>
+      <w:pPr>
+        <w:rPr>
+          <w:rFonts w:ascii="Consolas" w:hAnsi="Consolas"/>
+        </w:rPr>
+      </w:pPr>
+      <w:r>
+        <w:rPr>
+          <w:rFonts w:ascii="Consolas" w:hAnsi="Consolas"/>
+        </w:rPr>
+        <w:t>docker images</w:t>
+      </w:r>
+    </w:p>
+    <w:p>
+      <w:pPr>
+        <w:rPr>
+          <w:rFonts w:ascii="Consolas" w:hAnsi="Consolas"/>
+        </w:rPr>
+      </w:pPr>
+    </w:p>
+    <w:p>
+      <w:pPr>
+        <w:pStyle w:val="Heading3"/>
+        <w:rPr>
+          <w:i/>
+          <w:iCs/>
+          <w:color w:val="FF0000"/>
+          <w:sz w:val="22"/>
+          <w:szCs w:val="22"/>
+        </w:rPr>
+      </w:pPr>
+      <w:r>
+        <w:rPr>
+          <w:i/>
+          <w:iCs/>
+          <w:color w:val="FF0000"/>
+          <w:sz w:val="22"/>
+          <w:szCs w:val="22"/>
+        </w:rPr>
+        <w:t xml:space="preserve">On the </w:t>
+      </w:r>
+      <w:r>
+        <w:rPr>
+          <w:i/>
+          <w:iCs/>
+          <w:color w:val="FF0000"/>
+          <w:sz w:val="22"/>
+          <w:szCs w:val="22"/>
+        </w:rPr>
+        <w:t>test server</w:t>
+      </w:r>
+    </w:p>
+    <w:p>
+      <w:pPr>
+        <w:rPr>
+          <w:rFonts w:ascii="Consolas" w:hAnsi="Consolas"/>
+        </w:rPr>
+      </w:pPr>
+    </w:p>
+    <w:p>
+      <w:pPr>
+        <w:pStyle w:val="Heading4"/>
+      </w:pPr>
+      <w:r>
+        <w:t xml:space="preserve">Stop and remove all containers using the </w:t>
+      </w:r>
+      <w:r>
+        <w:t>TSSVR23/</w:t>
+      </w:r>
+      <w:r>
+        <w:t>evaluate</w:t>
+      </w:r>
+      <w:r>
+        <w:t>-app</w:t>
+      </w:r>
+      <w:r>
+        <w:t xml:space="preserve"> image</w:t>
+      </w:r>
+    </w:p>
+    <w:p>
+      <w:pPr>
+        <w:rPr>
+          <w:rFonts w:ascii="Consolas" w:hAnsi="Consolas"/>
+        </w:rPr>
+      </w:pPr>
+      <w:r>
+        <w:rPr>
+          <w:rFonts w:ascii="Consolas" w:hAnsi="Consolas"/>
+        </w:rPr>
+        <w:t>docker ps -a</w:t>
+      </w:r>
+    </w:p>
+    <w:p>
+      <w:pPr>
+        <w:pStyle w:val="Heading4"/>
+      </w:pPr>
+      <w:r>
+        <w:t>Stop Containers:</w:t>
+      </w:r>
+    </w:p>
+    <w:p>
+      <w:pPr>
+        <w:rPr>
+          <w:rFonts w:ascii="Consolas" w:hAnsi="Consolas"/>
+        </w:rPr>
+      </w:pPr>
+      <w:r>
+        <w:rPr>
+          <w:rFonts w:ascii="Consolas" w:hAnsi="Consolas"/>
+        </w:rPr>
+        <w:t>docker stop &lt;container-id&gt;</w:t>
+      </w:r>
+    </w:p>
+    <w:p>
+      <w:pPr>
+        <w:pStyle w:val="Heading4"/>
+      </w:pPr>
+      <w:r>
+        <w:t>remove</w:t>
+      </w:r>
+      <w:r>
+        <w:t xml:space="preserve"> Containers:</w:t>
+      </w:r>
+    </w:p>
+    <w:p>
+      <w:pPr>
+        <w:rPr>
+          <w:rFonts w:ascii="Consolas" w:hAnsi="Consolas"/>
+        </w:rPr>
+      </w:pPr>
+      <w:r>
+        <w:rPr>
+          <w:rFonts w:ascii="Consolas" w:hAnsi="Consolas"/>
+        </w:rPr>
+        <w:t>docker rm &lt;container-id&gt;</w:t>
+      </w:r>
+    </w:p>
+    <w:p>
+      <w:pPr>
+        <w:pStyle w:val="Heading4"/>
+      </w:pPr>
+    </w:p>
+    <w:p>
+      <w:pPr>
+        <w:pStyle w:val="Heading4"/>
+      </w:pPr>
+      <w:r>
+        <w:t>View the image</w:t>
+      </w:r>
+    </w:p>
+    <w:p>
+      <w:pPr>
+        <w:rPr>
+          <w:rFonts w:ascii="Consolas" w:hAnsi="Consolas"/>
+        </w:rPr>
+      </w:pPr>
+      <w:r>
+        <w:rPr>
+          <w:rFonts w:ascii="Consolas" w:hAnsi="Consolas"/>
+        </w:rPr>
+        <w:t>docker images</w:t>
+      </w:r>
+    </w:p>
+    <w:p>
+      <w:pPr>
+        <w:pStyle w:val="Heading4"/>
+      </w:pPr>
+      <w:r>
+        <w:t>Remove the existing TSSVR23/</w:t>
+      </w:r>
+      <w:r>
+        <w:t>evaluate</w:t>
+      </w:r>
+      <w:r>
+        <w:t>-app</w:t>
+      </w:r>
+      <w:r>
+        <w:t xml:space="preserve"> image</w:t>
+      </w:r>
+    </w:p>
+    <w:p>
+      <w:pPr>
+        <w:rPr>
+          <w:rFonts w:ascii="Consolas" w:hAnsi="Consolas"/>
+        </w:rPr>
+      </w:pPr>
+      <w:r>
+        <w:rPr>
+          <w:rFonts w:ascii="Consolas" w:hAnsi="Consolas"/>
+        </w:rPr>
+        <w:t>docker rmi TSSVR23/</w:t>
+      </w:r>
+      <w:r>
+        <w:rPr>
+          <w:rFonts w:ascii="Consolas" w:hAnsi="Consolas"/>
+        </w:rPr>
+        <w:t>evaluate</w:t>
+      </w:r>
+      <w:r>
+        <w:rPr>
+          <w:rFonts w:ascii="Consolas" w:hAnsi="Consolas"/>
+        </w:rPr>
+        <w:t>-app</w:t>
+      </w:r>
+    </w:p>
+    <w:p>
+      <w:pPr>
+        <w:pStyle w:val="Heading4"/>
+      </w:pPr>
+      <w:r>
+        <w:t>View the image</w:t>
+      </w:r>
+    </w:p>
+    <w:p>
+      <w:pPr>
+        <w:rPr>
+          <w:rFonts w:ascii="Consolas" w:hAnsi="Consolas"/>
+        </w:rPr>
+      </w:pPr>
+      <w:r>
+        <w:rPr>
+          <w:rFonts w:ascii="Consolas" w:hAnsi="Consolas"/>
+        </w:rPr>
+        <w:t>docker images</w:t>
+      </w:r>
+    </w:p>
+    <w:p>
+      <w:pPr>
+        <w:pStyle w:val="Heading4"/>
+      </w:pPr>
+    </w:p>
+    <w:p>
+      <w:pPr>
+        <w:pStyle w:val="Heading3"/>
+        <w:rPr>
+          <w:i/>
+          <w:iCs/>
+          <w:color w:val="FF0000"/>
+          <w:sz w:val="22"/>
+          <w:szCs w:val="22"/>
+        </w:rPr>
+      </w:pPr>
+      <w:r>
+        <w:rPr>
+          <w:i/>
+          <w:iCs/>
+          <w:color w:val="FF0000"/>
+          <w:sz w:val="22"/>
+          <w:szCs w:val="22"/>
+        </w:rPr>
+        <w:t>On the local machine</w:t>
+      </w:r>
+    </w:p>
+    <w:p/>
+    <w:p>
+      <w:pPr>
+        <w:pStyle w:val="Heading4"/>
+      </w:pPr>
+      <w:r>
+        <w:t>Tag the Docker Image</w:t>
+      </w:r>
+      <w:r>
+        <w:t>:</w:t>
+      </w:r>
+    </w:p>
+    <w:p>
+      <w:pPr>
+        <w:pStyle w:val="ListBullet"/>
+        <w:numPr>
+          <w:ilvl w:val="0"/>
+          <w:numId w:val="0"/>
+        </w:numPr>
+      </w:pPr>
+      <w:r>
+        <w:t>Tag your local image to prepare it for transfer. Replace &lt;image-name&gt; and &lt;tag&gt; with your image name and version:</w:t>
+      </w:r>
+    </w:p>
+    <w:p>
+      <w:pPr>
+        <w:rPr>
+          <w:rFonts w:ascii="Consolas" w:hAnsi="Consolas"/>
+        </w:rPr>
+      </w:pPr>
+      <w:r>
+        <w:rPr>
+          <w:rFonts w:ascii="Consolas" w:hAnsi="Consolas"/>
+        </w:rPr>
+        <w:t xml:space="preserve">docker tag </w:t>
+      </w:r>
+      <w:r>
+        <w:rPr>
+          <w:rFonts w:ascii="Consolas" w:hAnsi="Consolas"/>
+        </w:rPr>
+        <w:t>evaluate</w:t>
+      </w:r>
+      <w:r>
+        <w:rPr>
+          <w:rFonts w:ascii="Consolas" w:hAnsi="Consolas"/>
+        </w:rPr>
+        <w:t>-app</w:t>
+      </w:r>
+      <w:r>
+        <w:rPr>
+          <w:rFonts w:ascii="Consolas" w:hAnsi="Consolas"/>
+        </w:rPr>
+        <w:t>:</w:t>
+      </w:r>
+      <w:r>
+        <w:rPr>
+          <w:rFonts w:ascii="Consolas" w:hAnsi="Consolas"/>
+        </w:rPr>
+        <w:t>latest</w:t>
+      </w:r>
+      <w:r>
+        <w:rPr>
+          <w:rFonts w:ascii="Consolas" w:hAnsi="Consolas"/>
+        </w:rPr>
+        <w:t xml:space="preserve"> </w:t>
+      </w:r>
+      <w:r>
+        <w:rPr>
+          <w:rFonts w:ascii="Consolas" w:hAnsi="Consolas"/>
+        </w:rPr>
+        <w:t>TSSVR23</w:t>
+      </w:r>
+      <w:r>
+        <w:rPr>
+          <w:rFonts w:ascii="Consolas" w:hAnsi="Consolas"/>
+        </w:rPr>
+        <w:t>/</w:t>
+      </w:r>
+      <w:r>
+        <w:rPr>
+          <w:rFonts w:ascii="Consolas" w:hAnsi="Consolas"/>
+        </w:rPr>
+        <w:t>evaluate</w:t>
+      </w:r>
+      <w:r>
+        <w:rPr>
+          <w:rFonts w:ascii="Consolas" w:hAnsi="Consolas"/>
+        </w:rPr>
+        <w:t>-app</w:t>
+      </w:r>
+      <w:r>
+        <w:rPr>
+          <w:rFonts w:ascii="Consolas" w:hAnsi="Consolas"/>
+        </w:rPr>
+        <w:t>:</w:t>
+      </w:r>
+      <w:r>
+        <w:rPr>
+          <w:rFonts w:ascii="Consolas" w:hAnsi="Consolas"/>
+        </w:rPr>
+        <w:t>latest</w:t>
+      </w:r>
+    </w:p>
+    <w:p/>
+    <w:p>
+      <w:r>
+        <w:rPr>
+          <w:b/>
+          <w:bCs/>
+        </w:rPr>
+        <w:t>Check the Image</w:t>
+      </w:r>
+      <w:r>
+        <w:t>:</w:t>
+      </w:r>
+    </w:p>
+    <w:p>
+      <w:pPr>
+        <w:numPr>
+          <w:ilvl w:val="1"/>
+          <w:numId w:val="17"/>
+        </w:numPr>
+        <w:tabs>
+          <w:tab w:val="clear" w:pos="1440"/>
+          <w:tab w:val="num" w:pos="360"/>
+        </w:tabs>
+        <w:ind w:left="360"/>
+      </w:pPr>
+      <w:r>
+        <w:t>Verify that the image is tagged correctly:</w:t>
+      </w:r>
+    </w:p>
+    <w:p>
+      <w:pPr>
+        <w:rPr>
+          <w:rFonts w:ascii="Consolas" w:hAnsi="Consolas"/>
+        </w:rPr>
+      </w:pPr>
+    </w:p>
+    <w:p>
+      <w:pPr>
+        <w:rPr>
+          <w:rFonts w:ascii="Consolas" w:hAnsi="Consolas"/>
+        </w:rPr>
+      </w:pPr>
+      <w:r>
+        <w:rPr>
+          <w:rFonts w:ascii="Consolas" w:hAnsi="Consolas"/>
+        </w:rPr>
+        <w:t>docker images</w:t>
       </w:r>
     </w:p>
     <w:p/>
     <w:p/>
+    <w:p>
+      <w:pPr>
+        <w:rPr>
+          <w:b/>
+          <w:bCs/>
+          <w:color w:val="FF0000"/>
+        </w:rPr>
+      </w:pPr>
+      <w:r>
+        <w:rPr>
+          <w:b/>
+          <w:bCs/>
+          <w:color w:val="FF0000"/>
+        </w:rPr>
+        <w:t>Step 2: Export the Docker Image</w:t>
+      </w:r>
+    </w:p>
+    <w:p>
+      <w:pPr>
+        <w:rPr>
+          <w:b/>
+          <w:bCs/>
+          <w:color w:val="FF0000"/>
+        </w:rPr>
+      </w:pPr>
+    </w:p>
+    <w:p>
+      <w:r>
+        <w:rPr>
+          <w:b/>
+          <w:bCs/>
+        </w:rPr>
+        <w:t>Save the Docker Image</w:t>
+      </w:r>
+      <w:r>
+        <w:t>:</w:t>
+      </w:r>
+    </w:p>
+    <w:p>
+      <w:r>
+        <w:lastRenderedPageBreak/>
+        <w:t>Save the image as a .tar file:</w:t>
+      </w:r>
+    </w:p>
+    <w:p>
+      <w:pPr>
+        <w:rPr>
+          <w:rFonts w:ascii="Consolas" w:hAnsi="Consolas"/>
+        </w:rPr>
+      </w:pPr>
+      <w:r>
+        <w:rPr>
+          <w:rFonts w:ascii="Consolas" w:hAnsi="Consolas"/>
+        </w:rPr>
+        <w:t xml:space="preserve">docker save -o </w:t>
+      </w:r>
+      <w:r>
+        <w:rPr>
+          <w:rFonts w:ascii="Consolas" w:hAnsi="Consolas"/>
+        </w:rPr>
+        <w:t>evaluate</w:t>
+      </w:r>
+      <w:r>
+        <w:rPr>
+          <w:rFonts w:ascii="Consolas" w:hAnsi="Consolas"/>
+        </w:rPr>
+        <w:t>-app</w:t>
+      </w:r>
+      <w:r>
+        <w:rPr>
+          <w:rFonts w:ascii="Consolas" w:hAnsi="Consolas"/>
+        </w:rPr>
+        <w:t xml:space="preserve">.tar </w:t>
+      </w:r>
+      <w:r>
+        <w:rPr>
+          <w:rFonts w:ascii="Consolas" w:hAnsi="Consolas" w:cs="Courier New"/>
+        </w:rPr>
+        <w:t>TSSVR23/</w:t>
+      </w:r>
+      <w:r>
+        <w:rPr>
+          <w:rFonts w:ascii="Consolas" w:hAnsi="Consolas"/>
+        </w:rPr>
+        <w:t>evaluate</w:t>
+      </w:r>
+      <w:r>
+        <w:rPr>
+          <w:rFonts w:ascii="Consolas" w:hAnsi="Consolas"/>
+        </w:rPr>
+        <w:t>-app</w:t>
+      </w:r>
+      <w:r>
+        <w:rPr>
+          <w:rFonts w:ascii="Consolas" w:hAnsi="Consolas"/>
+        </w:rPr>
+        <w:t>:</w:t>
+      </w:r>
+      <w:r>
+        <w:rPr>
+          <w:rFonts w:ascii="Consolas" w:hAnsi="Consolas"/>
+        </w:rPr>
+        <w:t>latest</w:t>
+      </w:r>
+    </w:p>
+    <w:p/>
+    <w:p>
+      <w:r>
+        <w:rPr>
+          <w:b/>
+          <w:bCs/>
+        </w:rPr>
+        <w:t>Transfer the .tar File</w:t>
+      </w:r>
+      <w:r>
+        <w:t>:</w:t>
+      </w:r>
+    </w:p>
+    <w:p/>
+    <w:p>
+      <w:pPr>
+        <w:rPr>
+          <w:u w:val="single"/>
+        </w:rPr>
+      </w:pPr>
+      <w:r>
+        <w:rPr>
+          <w:u w:val="single"/>
+        </w:rPr>
+        <w:t>From</w:t>
+      </w:r>
+    </w:p>
+    <w:p>
+      <w:pPr>
+        <w:pStyle w:val="Heading3"/>
+        <w:rPr>
+          <w:i/>
+          <w:iCs/>
+          <w:color w:val="FF0000"/>
+          <w:sz w:val="22"/>
+          <w:szCs w:val="22"/>
+        </w:rPr>
+      </w:pPr>
+      <w:r>
+        <w:rPr>
+          <w:i/>
+          <w:iCs/>
+          <w:color w:val="FF0000"/>
+          <w:sz w:val="22"/>
+          <w:szCs w:val="22"/>
+        </w:rPr>
+        <w:t>On the local machine</w:t>
+      </w:r>
+    </w:p>
+    <w:p>
+      <w:pPr>
+        <w:rPr>
+          <w:rFonts w:ascii="Courier New" w:hAnsi="Courier New" w:cs="Courier New"/>
+        </w:rPr>
+      </w:pPr>
+      <w:r>
+        <w:rPr>
+          <w:rFonts w:ascii="Courier New" w:hAnsi="Courier New" w:cs="Courier New"/>
+        </w:rPr>
+        <w:t>C:\Users\andrew.dilley\development\evaluation\evaluation_2</w:t>
+      </w:r>
+      <w:r>
+        <w:rPr>
+          <w:rFonts w:ascii="Courier New" w:hAnsi="Courier New" w:cs="Courier New"/>
+        </w:rPr>
+        <w:t>\</w:t>
+      </w:r>
+      <w:r>
+        <w:rPr>
+          <w:rFonts w:ascii="Courier New" w:hAnsi="Courier New" w:cs="Courier New"/>
+        </w:rPr>
+        <w:t>evaluate</w:t>
+      </w:r>
+      <w:r>
+        <w:rPr>
+          <w:rFonts w:ascii="Courier New" w:hAnsi="Courier New" w:cs="Courier New"/>
+        </w:rPr>
+        <w:t>-app</w:t>
+      </w:r>
+      <w:r>
+        <w:rPr>
+          <w:rFonts w:ascii="Courier New" w:hAnsi="Courier New" w:cs="Courier New"/>
+        </w:rPr>
+        <w:t>.tar</w:t>
+      </w:r>
+    </w:p>
+    <w:p>
+      <w:pPr>
+        <w:rPr>
+          <w:u w:val="single"/>
+        </w:rPr>
+      </w:pPr>
+      <w:r>
+        <w:rPr>
+          <w:u w:val="single"/>
+        </w:rPr>
+        <w:t xml:space="preserve">Move </w:t>
+      </w:r>
+      <w:r>
+        <w:rPr>
+          <w:u w:val="single"/>
+        </w:rPr>
+        <w:t>To</w:t>
+      </w:r>
+    </w:p>
+    <w:p>
+      <w:pPr>
+        <w:rPr>
+          <w:rFonts w:ascii="Courier New" w:hAnsi="Courier New" w:cs="Courier New"/>
+        </w:rPr>
+      </w:pPr>
+      <w:r>
+        <w:rPr>
+          <w:rFonts w:ascii="Courier New" w:hAnsi="Courier New" w:cs="Courier New"/>
+        </w:rPr>
+        <w:t>G:\development\</w:t>
+      </w:r>
+      <w:r>
+        <w:rPr>
+          <w:rFonts w:ascii="Courier New" w:hAnsi="Courier New" w:cs="Courier New"/>
+        </w:rPr>
+        <w:t>evaluation</w:t>
+      </w:r>
+      <w:r>
+        <w:rPr>
+          <w:rFonts w:ascii="Courier New" w:hAnsi="Courier New" w:cs="Courier New"/>
+        </w:rPr>
+        <w:t>\</w:t>
+      </w:r>
+      <w:r>
+        <w:rPr>
+          <w:rFonts w:ascii="Courier New" w:hAnsi="Courier New" w:cs="Courier New"/>
+        </w:rPr>
+        <w:t>evaluate</w:t>
+      </w:r>
+      <w:r>
+        <w:rPr>
+          <w:rFonts w:ascii="Courier New" w:hAnsi="Courier New" w:cs="Courier New"/>
+        </w:rPr>
+        <w:t>-app</w:t>
+      </w:r>
+      <w:r>
+        <w:rPr>
+          <w:rFonts w:ascii="Courier New" w:hAnsi="Courier New" w:cs="Courier New"/>
+        </w:rPr>
+        <w:t>.tar</w:t>
+      </w:r>
+    </w:p>
+    <w:p>
+      <w:pPr>
+        <w:rPr>
+          <w:u w:val="single"/>
+        </w:rPr>
+      </w:pPr>
+      <w:r>
+        <w:rPr>
+          <w:u w:val="single"/>
+        </w:rPr>
+        <w:t xml:space="preserve">Move </w:t>
+      </w:r>
+      <w:r>
+        <w:rPr>
+          <w:u w:val="single"/>
+        </w:rPr>
+        <w:t>To</w:t>
+      </w:r>
+    </w:p>
+    <w:p>
+      <w:pPr>
+        <w:pStyle w:val="Heading3"/>
+        <w:rPr>
+          <w:i/>
+          <w:iCs/>
+          <w:color w:val="FF0000"/>
+          <w:sz w:val="22"/>
+          <w:szCs w:val="22"/>
+        </w:rPr>
+      </w:pPr>
+      <w:r>
+        <w:rPr>
+          <w:i/>
+          <w:iCs/>
+          <w:color w:val="FF0000"/>
+          <w:sz w:val="22"/>
+          <w:szCs w:val="22"/>
+        </w:rPr>
+        <w:t xml:space="preserve">On the </w:t>
+      </w:r>
+      <w:r>
+        <w:rPr>
+          <w:i/>
+          <w:iCs/>
+          <w:color w:val="FF0000"/>
+          <w:sz w:val="22"/>
+          <w:szCs w:val="22"/>
+        </w:rPr>
+        <w:t>test server</w:t>
+      </w:r>
+    </w:p>
+    <w:p>
+      <w:pPr>
+        <w:rPr>
+          <w:rFonts w:ascii="Courier New" w:hAnsi="Courier New" w:cs="Courier New"/>
+        </w:rPr>
+      </w:pPr>
+      <w:r>
+        <w:rPr>
+          <w:rFonts w:ascii="Courier New" w:hAnsi="Courier New" w:cs="Courier New"/>
+        </w:rPr>
+        <w:t>C:\Users\andrew.dilley\development\</w:t>
+      </w:r>
+      <w:r>
+        <w:rPr>
+          <w:rFonts w:ascii="Courier New" w:hAnsi="Courier New" w:cs="Courier New"/>
+        </w:rPr>
+        <w:t>evaluation</w:t>
+      </w:r>
+      <w:r>
+        <w:rPr>
+          <w:rFonts w:ascii="Courier New" w:hAnsi="Courier New" w:cs="Courier New"/>
+        </w:rPr>
+        <w:t>\</w:t>
+      </w:r>
+      <w:r>
+        <w:rPr>
+          <w:rFonts w:ascii="Courier New" w:hAnsi="Courier New" w:cs="Courier New"/>
+        </w:rPr>
+        <w:t>evaluate</w:t>
+      </w:r>
+      <w:r>
+        <w:rPr>
+          <w:rFonts w:ascii="Courier New" w:hAnsi="Courier New" w:cs="Courier New"/>
+        </w:rPr>
+        <w:t>-app</w:t>
+      </w:r>
+      <w:r>
+        <w:rPr>
+          <w:rFonts w:ascii="Courier New" w:hAnsi="Courier New" w:cs="Courier New"/>
+        </w:rPr>
+        <w:t>.tar</w:t>
+      </w:r>
+    </w:p>
+    <w:p/>
+    <w:p>
+      <w:r>
+        <w:t>Note: first time, also copy the .env file across</w:t>
+      </w:r>
+    </w:p>
+    <w:p/>
+    <w:p>
+      <w:r>
+        <w:pict w14:anchorId="1E79913D">
+          <v:rect id="_x0000_i1035" style="width:0;height:1.5pt" o:hralign="center" o:hrstd="t" o:hr="t" fillcolor="#a0a0a0" stroked="f"/>
+        </w:pict>
+      </w:r>
+    </w:p>
+    <w:p>
+      <w:pPr>
+        <w:rPr>
+          <w:b/>
+          <w:bCs/>
+          <w:color w:val="FF0000"/>
+        </w:rPr>
+      </w:pPr>
+      <w:r>
+        <w:rPr>
+          <w:b/>
+          <w:bCs/>
+          <w:color w:val="FF0000"/>
+        </w:rPr>
+        <w:t xml:space="preserve">Step 3: Load the Image </w:t>
+      </w:r>
+      <w:r>
+        <w:rPr>
+          <w:b/>
+          <w:bCs/>
+          <w:color w:val="FF0000"/>
+          <w:u w:val="single"/>
+        </w:rPr>
+        <w:t>on the Test Server</w:t>
+      </w:r>
+    </w:p>
+    <w:p>
+      <w:pPr>
+        <w:pStyle w:val="Heading4"/>
+      </w:pPr>
+      <w:r>
+        <w:t xml:space="preserve">Check that all containers using the </w:t>
+      </w:r>
+      <w:r>
+        <w:t>TSSVR23/</w:t>
+      </w:r>
+      <w:r>
+        <w:t>evaluate</w:t>
+      </w:r>
+      <w:r>
+        <w:t>-app</w:t>
+      </w:r>
+      <w:r>
+        <w:t xml:space="preserve"> image are stopped and removed (see previous step)</w:t>
+      </w:r>
+    </w:p>
+    <w:p>
+      <w:pPr>
+        <w:rPr>
+          <w:rFonts w:ascii="Consolas" w:hAnsi="Consolas"/>
+        </w:rPr>
+      </w:pPr>
+      <w:r>
+        <w:rPr>
+          <w:rFonts w:ascii="Consolas" w:hAnsi="Consolas"/>
+        </w:rPr>
+        <w:t>docker ps -a</w:t>
+      </w:r>
+    </w:p>
+    <w:p>
+      <w:pPr>
+        <w:pStyle w:val="Heading4"/>
+      </w:pPr>
+      <w:r>
+        <w:t>if needed…</w:t>
+      </w:r>
+    </w:p>
+    <w:p>
+      <w:pPr>
+        <w:pStyle w:val="Heading4"/>
+        <w:ind w:left="720"/>
+      </w:pPr>
+      <w:r>
+        <w:t>Stop Containers:</w:t>
+      </w:r>
+    </w:p>
+    <w:p>
+      <w:pPr>
+        <w:ind w:left="720"/>
+        <w:rPr>
+          <w:rFonts w:ascii="Consolas" w:hAnsi="Consolas"/>
+        </w:rPr>
+      </w:pPr>
+      <w:r>
+        <w:rPr>
+          <w:rFonts w:ascii="Consolas" w:hAnsi="Consolas"/>
+        </w:rPr>
+        <w:t>docker stop &lt;container-id&gt;</w:t>
+      </w:r>
+    </w:p>
+    <w:p>
+      <w:pPr>
+        <w:pStyle w:val="Heading4"/>
+        <w:ind w:left="720"/>
+      </w:pPr>
+      <w:r>
+        <w:t>Stop Containers:</w:t>
+      </w:r>
+    </w:p>
+    <w:p>
+      <w:pPr>
+        <w:ind w:left="720"/>
+        <w:rPr>
+          <w:rFonts w:ascii="Consolas" w:hAnsi="Consolas"/>
+        </w:rPr>
+      </w:pPr>
+      <w:r>
+        <w:rPr>
+          <w:rFonts w:ascii="Consolas" w:hAnsi="Consolas"/>
+        </w:rPr>
+        <w:t>docker rm &lt;container-id&gt;</w:t>
+      </w:r>
+    </w:p>
+    <w:p>
+      <w:pPr>
+        <w:pStyle w:val="Heading4"/>
+        <w:ind w:left="720"/>
+      </w:pPr>
+    </w:p>
+    <w:p>
+      <w:pPr>
+        <w:pStyle w:val="Heading4"/>
+        <w:ind w:left="720"/>
+      </w:pPr>
+      <w:r>
+        <w:t>Remove the existing TSSVR23/voice-app</w:t>
+      </w:r>
+      <w:r>
+        <w:t xml:space="preserve"> image</w:t>
+      </w:r>
+    </w:p>
+    <w:p>
+      <w:pPr>
+        <w:ind w:left="720"/>
+        <w:rPr>
+          <w:rFonts w:ascii="Consolas" w:hAnsi="Consolas"/>
+        </w:rPr>
+      </w:pPr>
+      <w:r>
+        <w:rPr>
+          <w:rFonts w:ascii="Consolas" w:hAnsi="Consolas"/>
+        </w:rPr>
+        <w:t>docker rmi TSSVR23/voice-app</w:t>
+      </w:r>
+    </w:p>
+    <w:p>
+      <w:pPr>
+        <w:rPr>
+          <w:b/>
+          <w:bCs/>
+          <w:color w:val="FF0000"/>
+        </w:rPr>
+      </w:pPr>
+    </w:p>
+    <w:p>
+      <w:r>
+        <w:rPr>
+          <w:b/>
+          <w:bCs/>
+        </w:rPr>
+        <w:t>Load the Docker Image</w:t>
+      </w:r>
+      <w:r>
+        <w:t>:</w:t>
+      </w:r>
+    </w:p>
+    <w:p>
+      <w:pPr>
+        <w:rPr>
+          <w:rFonts w:ascii="Courier New" w:hAnsi="Courier New" w:cs="Courier New"/>
+        </w:rPr>
+      </w:pPr>
+      <w:r>
+        <w:rPr>
+          <w:rFonts w:ascii="Courier New" w:hAnsi="Courier New" w:cs="Courier New"/>
+        </w:rPr>
+        <w:t xml:space="preserve">CD </w:t>
+      </w:r>
+      <w:r>
+        <w:rPr>
+          <w:rFonts w:ascii="Courier New" w:hAnsi="Courier New" w:cs="Courier New"/>
+        </w:rPr>
+        <w:t>C:\Users\andrew.dilley\development\</w:t>
+      </w:r>
+      <w:r>
+        <w:rPr>
+          <w:rFonts w:ascii="Courier New" w:hAnsi="Courier New" w:cs="Courier New"/>
+        </w:rPr>
+        <w:t>evaluation</w:t>
+      </w:r>
+    </w:p>
+    <w:p/>
+    <w:p>
+      <w:r>
+        <w:lastRenderedPageBreak/>
+        <w:t>Load the transferred .tar file into Docker:</w:t>
+      </w:r>
+    </w:p>
+    <w:p>
+      <w:pPr>
+        <w:rPr>
+          <w:rFonts w:ascii="Consolas" w:hAnsi="Consolas"/>
+        </w:rPr>
+      </w:pPr>
+      <w:r>
+        <w:rPr>
+          <w:rFonts w:ascii="Consolas" w:hAnsi="Consolas"/>
+        </w:rPr>
+        <w:t xml:space="preserve">docker load -i </w:t>
+      </w:r>
+      <w:r>
+        <w:rPr>
+          <w:rFonts w:ascii="Consolas" w:hAnsi="Consolas"/>
+        </w:rPr>
+        <w:t>evaluate</w:t>
+      </w:r>
+      <w:r>
+        <w:rPr>
+          <w:rFonts w:ascii="Consolas" w:hAnsi="Consolas"/>
+        </w:rPr>
+        <w:t>-app</w:t>
+      </w:r>
+      <w:r>
+        <w:rPr>
+          <w:rFonts w:ascii="Consolas" w:hAnsi="Consolas"/>
+        </w:rPr>
+        <w:t>.tar</w:t>
+      </w:r>
+    </w:p>
+    <w:p/>
+    <w:p>
+      <w:r>
+        <w:rPr>
+          <w:b/>
+          <w:bCs/>
+        </w:rPr>
+        <w:t>Verify the Image</w:t>
+      </w:r>
+      <w:r>
+        <w:t>:</w:t>
+      </w:r>
+    </w:p>
+    <w:p>
+      <w:r>
+        <w:t>Confirm the image is now available on the test server:</w:t>
+      </w:r>
+    </w:p>
+    <w:p>
+      <w:pPr>
+        <w:rPr>
+          <w:rFonts w:ascii="Consolas" w:hAnsi="Consolas"/>
+        </w:rPr>
+      </w:pPr>
+      <w:r>
+        <w:rPr>
+          <w:rFonts w:ascii="Consolas" w:hAnsi="Consolas"/>
+        </w:rPr>
+        <w:t>docker images</w:t>
+      </w:r>
+    </w:p>
+    <w:p>
+      <w:pPr>
+        <w:rPr>
+          <w:b/>
+          <w:bCs/>
+          <w:color w:val="FF0000"/>
+        </w:rPr>
+      </w:pPr>
+    </w:p>
+    <w:p>
+      <w:pPr>
+        <w:rPr>
+          <w:b/>
+          <w:bCs/>
+          <w:color w:val="FF0000"/>
+        </w:rPr>
+      </w:pPr>
+      <w:r>
+        <w:rPr>
+          <w:b/>
+          <w:bCs/>
+          <w:color w:val="FF0000"/>
+        </w:rPr>
+        <w:t>Step 4: Run the Container on the Test Server</w:t>
+      </w:r>
+    </w:p>
+    <w:p>
+      <w:pPr>
+        <w:rPr>
+          <w:b/>
+          <w:bCs/>
+          <w:color w:val="FF0000"/>
+        </w:rPr>
+      </w:pPr>
+    </w:p>
+    <w:p>
+      <w:r>
+        <w:rPr>
+          <w:b/>
+          <w:bCs/>
+        </w:rPr>
+        <w:t>Run the Container</w:t>
+      </w:r>
+      <w:r>
+        <w:t>:</w:t>
+      </w:r>
+    </w:p>
+    <w:p>
+      <w:pPr>
+        <w:pStyle w:val="ListBullet"/>
+      </w:pPr>
+      <w:r>
+        <w:t>Start the container with the appropriate port mappings and environment variables:</w:t>
+      </w:r>
+    </w:p>
+    <w:p>
+      <w:pPr>
+        <w:rPr>
+          <w:rFonts w:ascii="Consolas" w:hAnsi="Consolas"/>
+        </w:rPr>
+      </w:pPr>
+      <w:r>
+        <w:rPr>
+          <w:rFonts w:ascii="Consolas" w:hAnsi="Consolas"/>
+        </w:rPr>
+        <w:t>docker run -d -p 500</w:t>
+      </w:r>
+      <w:r>
+        <w:rPr>
+          <w:rFonts w:ascii="Consolas" w:hAnsi="Consolas"/>
+        </w:rPr>
+        <w:t>2</w:t>
+      </w:r>
+      <w:r>
+        <w:rPr>
+          <w:rFonts w:ascii="Consolas" w:hAnsi="Consolas"/>
+        </w:rPr>
+        <w:t>:500</w:t>
+      </w:r>
+      <w:r>
+        <w:rPr>
+          <w:rFonts w:ascii="Consolas" w:hAnsi="Consolas"/>
+        </w:rPr>
+        <w:t>0</w:t>
+      </w:r>
+      <w:r>
+        <w:rPr>
+          <w:rFonts w:ascii="Consolas" w:hAnsi="Consolas"/>
+        </w:rPr>
+        <w:t xml:space="preserve"> --env-file .env </w:t>
+      </w:r>
+      <w:r>
+        <w:rPr>
+          <w:rFonts w:ascii="Consolas" w:hAnsi="Consolas"/>
+        </w:rPr>
+        <w:t>TSSVR23/</w:t>
+      </w:r>
+      <w:r>
+        <w:rPr>
+          <w:rFonts w:ascii="Consolas" w:hAnsi="Consolas"/>
+        </w:rPr>
+        <w:t>evaluate</w:t>
+      </w:r>
+      <w:r>
+        <w:rPr>
+          <w:rFonts w:ascii="Consolas" w:hAnsi="Consolas"/>
+        </w:rPr>
+        <w:t>-app</w:t>
+      </w:r>
+      <w:r>
+        <w:rPr>
+          <w:rFonts w:ascii="Consolas" w:hAnsi="Consolas"/>
+        </w:rPr>
+        <w:t>:latest</w:t>
+      </w:r>
+    </w:p>
+    <w:p/>
+    <w:p>
+      <w:r>
+        <w:rPr>
+          <w:b/>
+          <w:bCs/>
+        </w:rPr>
+        <w:t>Verify the Container</w:t>
+      </w:r>
+      <w:r>
+        <w:t>:</w:t>
+      </w:r>
+    </w:p>
+    <w:p>
+      <w:pPr>
+        <w:numPr>
+          <w:ilvl w:val="1"/>
+          <w:numId w:val="18"/>
+        </w:numPr>
+        <w:tabs>
+          <w:tab w:val="clear" w:pos="1440"/>
+          <w:tab w:val="num" w:pos="1080"/>
+        </w:tabs>
+        <w:ind w:left="1080"/>
+      </w:pPr>
+      <w:r>
+        <w:t>Check if the container is running:</w:t>
+      </w:r>
+    </w:p>
+    <w:p>
+      <w:pPr>
+        <w:ind w:left="720"/>
+        <w:rPr>
+          <w:rFonts w:ascii="Consolas" w:hAnsi="Consolas"/>
+        </w:rPr>
+      </w:pPr>
+      <w:r>
+        <w:rPr>
+          <w:rFonts w:ascii="Consolas" w:hAnsi="Consolas"/>
+        </w:rPr>
+        <w:t>docker ps</w:t>
+      </w:r>
+    </w:p>
+    <w:p>
+      <w:pPr>
+        <w:ind w:left="720"/>
+        <w:rPr>
+          <w:rFonts w:ascii="Consolas" w:hAnsi="Consolas"/>
+        </w:rPr>
+      </w:pPr>
+    </w:p>
+    <w:p>
+      <w:r>
+        <w:rPr>
+          <w:b/>
+          <w:bCs/>
+        </w:rPr>
+        <w:t>Test the Application</w:t>
+      </w:r>
+      <w:r>
+        <w:t>:</w:t>
+      </w:r>
+    </w:p>
+    <w:p>
+      <w:pPr>
+        <w:pStyle w:val="Heading3"/>
+        <w:rPr>
+          <w:i/>
+          <w:iCs/>
+          <w:color w:val="FF0000"/>
+          <w:sz w:val="22"/>
+          <w:szCs w:val="22"/>
+        </w:rPr>
+      </w:pPr>
+      <w:r>
+        <w:rPr>
+          <w:i/>
+          <w:iCs/>
+          <w:color w:val="FF0000"/>
+          <w:sz w:val="22"/>
+          <w:szCs w:val="22"/>
+        </w:rPr>
+        <w:t>On the local machine</w:t>
+      </w:r>
+    </w:p>
+    <w:p>
+      <w:r>
+        <w:t xml:space="preserve">Open a browser and navigate to </w:t>
+      </w:r>
+      <w:r>
+        <w:rPr>
+          <w:rFonts w:ascii="Courier New" w:hAnsi="Courier New" w:cs="Courier New"/>
+        </w:rPr>
+        <w:t>http://</w:t>
+      </w:r>
+      <w:r>
+        <w:rPr>
+          <w:rFonts w:ascii="Courier New" w:hAnsi="Courier New" w:cs="Courier New"/>
+        </w:rPr>
+        <w:t>TSSVR23</w:t>
+      </w:r>
+      <w:r>
+        <w:rPr>
+          <w:rFonts w:ascii="Courier New" w:hAnsi="Courier New" w:cs="Courier New"/>
+        </w:rPr>
+        <w:t>:500</w:t>
+      </w:r>
+      <w:r>
+        <w:rPr>
+          <w:rFonts w:ascii="Courier New" w:hAnsi="Courier New" w:cs="Courier New"/>
+        </w:rPr>
+        <w:t>2</w:t>
+      </w:r>
+      <w:r>
+        <w:rPr>
+          <w:rFonts w:ascii="Courier New" w:hAnsi="Courier New" w:cs="Courier New"/>
+        </w:rPr>
+        <w:t xml:space="preserve"> </w:t>
+      </w:r>
+      <w:r>
+        <w:t>to verify the app is running correctly.</w:t>
+      </w:r>
+    </w:p>
+    <w:p/>
+    <w:p/>
+    <w:p/>
+    <w:p/>
+    <w:p>
+      <w:pPr>
+        <w:ind w:left="720"/>
+        <w:rPr>
+          <w:rFonts w:ascii="Consolas" w:hAnsi="Consolas"/>
+        </w:rPr>
+      </w:pPr>
+    </w:p>
+    <w:p>
+      <w:pPr>
+        <w:ind w:left="720"/>
+        <w:rPr>
+          <w:rFonts w:ascii="Consolas" w:hAnsi="Consolas"/>
+        </w:rPr>
+      </w:pPr>
+    </w:p>
     <w:p>
       <w:pPr>
         <w:ind w:left="720"/>
@@ -7921,7 +9798,7 @@
   <w:abstractNum w:abstractNumId="0" w15:restartNumberingAfterBreak="0">
     <w:nsid w:val="FFFFFF89"/>
     <w:multiLevelType w:val="singleLevel"/>
-    <w:tmpl w:val="7040E436"/>
+    <w:tmpl w:val="2C984B8E"/>
     <w:lvl w:ilvl="0">
       <w:start w:val="1"/>
       <w:numFmt w:val="bullet"/>
@@ -9507,6 +11384,123 @@
     </w:lvl>
   </w:abstractNum>
   <w:abstractNum w:abstractNumId="13" w15:restartNumberingAfterBreak="0">
+    <w:nsid w:val="58933CA8"/>
+    <w:multiLevelType w:val="multilevel"/>
+    <w:tmpl w:val="792E6DD0"/>
+    <w:lvl w:ilvl="0">
+      <w:start w:val="1"/>
+      <w:numFmt w:val="decimal"/>
+      <w:lvlText w:val="%1."/>
+      <w:lvlJc w:val="left"/>
+      <w:pPr>
+        <w:tabs>
+          <w:tab w:val="num" w:pos="720"/>
+        </w:tabs>
+        <w:ind w:left="720" w:hanging="360"/>
+      </w:pPr>
+    </w:lvl>
+    <w:lvl w:ilvl="1">
+      <w:start w:val="1"/>
+      <w:numFmt w:val="bullet"/>
+      <w:lvlText w:val="o"/>
+      <w:lvlJc w:val="left"/>
+      <w:pPr>
+        <w:tabs>
+          <w:tab w:val="num" w:pos="1440"/>
+        </w:tabs>
+        <w:ind w:left="1440" w:hanging="360"/>
+      </w:pPr>
+      <w:rPr>
+        <w:rFonts w:ascii="Courier New" w:hAnsi="Courier New" w:hint="default"/>
+        <w:sz w:val="20"/>
+      </w:rPr>
+    </w:lvl>
+    <w:lvl w:ilvl="2" w:tentative="1">
+      <w:start w:val="1"/>
+      <w:numFmt w:val="decimal"/>
+      <w:lvlText w:val="%3."/>
+      <w:lvlJc w:val="left"/>
+      <w:pPr>
+        <w:tabs>
+          <w:tab w:val="num" w:pos="2160"/>
+        </w:tabs>
+        <w:ind w:left="2160" w:hanging="360"/>
+      </w:pPr>
+    </w:lvl>
+    <w:lvl w:ilvl="3" w:tentative="1">
+      <w:start w:val="1"/>
+      <w:numFmt w:val="decimal"/>
+      <w:lvlText w:val="%4."/>
+      <w:lvlJc w:val="left"/>
+      <w:pPr>
+        <w:tabs>
+          <w:tab w:val="num" w:pos="2880"/>
+        </w:tabs>
+        <w:ind w:left="2880" w:hanging="360"/>
+      </w:pPr>
+    </w:lvl>
+    <w:lvl w:ilvl="4" w:tentative="1">
+      <w:start w:val="1"/>
+      <w:numFmt w:val="decimal"/>
+      <w:lvlText w:val="%5."/>
+      <w:lvlJc w:val="left"/>
+      <w:pPr>
+        <w:tabs>
+          <w:tab w:val="num" w:pos="3600"/>
+        </w:tabs>
+        <w:ind w:left="3600" w:hanging="360"/>
+      </w:pPr>
+    </w:lvl>
+    <w:lvl w:ilvl="5" w:tentative="1">
+      <w:start w:val="1"/>
+      <w:numFmt w:val="decimal"/>
+      <w:lvlText w:val="%6."/>
+      <w:lvlJc w:val="left"/>
+      <w:pPr>
+        <w:tabs>
+          <w:tab w:val="num" w:pos="4320"/>
+        </w:tabs>
+        <w:ind w:left="4320" w:hanging="360"/>
+      </w:pPr>
+    </w:lvl>
+    <w:lvl w:ilvl="6" w:tentative="1">
+      <w:start w:val="1"/>
+      <w:numFmt w:val="decimal"/>
+      <w:lvlText w:val="%7."/>
+      <w:lvlJc w:val="left"/>
+      <w:pPr>
+        <w:tabs>
+          <w:tab w:val="num" w:pos="5040"/>
+        </w:tabs>
+        <w:ind w:left="5040" w:hanging="360"/>
+      </w:pPr>
+    </w:lvl>
+    <w:lvl w:ilvl="7" w:tentative="1">
+      <w:start w:val="1"/>
+      <w:numFmt w:val="decimal"/>
+      <w:lvlText w:val="%8."/>
+      <w:lvlJc w:val="left"/>
+      <w:pPr>
+        <w:tabs>
+          <w:tab w:val="num" w:pos="5760"/>
+        </w:tabs>
+        <w:ind w:left="5760" w:hanging="360"/>
+      </w:pPr>
+    </w:lvl>
+    <w:lvl w:ilvl="8" w:tentative="1">
+      <w:start w:val="1"/>
+      <w:numFmt w:val="decimal"/>
+      <w:lvlText w:val="%9."/>
+      <w:lvlJc w:val="left"/>
+      <w:pPr>
+        <w:tabs>
+          <w:tab w:val="num" w:pos="6480"/>
+        </w:tabs>
+        <w:ind w:left="6480" w:hanging="360"/>
+      </w:pPr>
+    </w:lvl>
+  </w:abstractNum>
+  <w:abstractNum w:abstractNumId="14" w15:restartNumberingAfterBreak="0">
     <w:nsid w:val="66A8795E"/>
     <w:multiLevelType w:val="hybridMultilevel"/>
     <w:tmpl w:val="57AE1952"/>
@@ -9592,7 +11586,124 @@
       </w:pPr>
     </w:lvl>
   </w:abstractNum>
-  <w:abstractNum w:abstractNumId="14" w15:restartNumberingAfterBreak="0">
+  <w:abstractNum w:abstractNumId="15" w15:restartNumberingAfterBreak="0">
+    <w:nsid w:val="787F0019"/>
+    <w:multiLevelType w:val="multilevel"/>
+    <w:tmpl w:val="FB3E049C"/>
+    <w:lvl w:ilvl="0">
+      <w:start w:val="1"/>
+      <w:numFmt w:val="decimal"/>
+      <w:lvlText w:val="%1."/>
+      <w:lvlJc w:val="left"/>
+      <w:pPr>
+        <w:tabs>
+          <w:tab w:val="num" w:pos="720"/>
+        </w:tabs>
+        <w:ind w:left="720" w:hanging="360"/>
+      </w:pPr>
+    </w:lvl>
+    <w:lvl w:ilvl="1">
+      <w:start w:val="1"/>
+      <w:numFmt w:val="bullet"/>
+      <w:lvlText w:val="o"/>
+      <w:lvlJc w:val="left"/>
+      <w:pPr>
+        <w:tabs>
+          <w:tab w:val="num" w:pos="1440"/>
+        </w:tabs>
+        <w:ind w:left="1440" w:hanging="360"/>
+      </w:pPr>
+      <w:rPr>
+        <w:rFonts w:ascii="Courier New" w:hAnsi="Courier New" w:hint="default"/>
+        <w:sz w:val="20"/>
+      </w:rPr>
+    </w:lvl>
+    <w:lvl w:ilvl="2" w:tentative="1">
+      <w:start w:val="1"/>
+      <w:numFmt w:val="decimal"/>
+      <w:lvlText w:val="%3."/>
+      <w:lvlJc w:val="left"/>
+      <w:pPr>
+        <w:tabs>
+          <w:tab w:val="num" w:pos="2160"/>
+        </w:tabs>
+        <w:ind w:left="2160" w:hanging="360"/>
+      </w:pPr>
+    </w:lvl>
+    <w:lvl w:ilvl="3" w:tentative="1">
+      <w:start w:val="1"/>
+      <w:numFmt w:val="decimal"/>
+      <w:lvlText w:val="%4."/>
+      <w:lvlJc w:val="left"/>
+      <w:pPr>
+        <w:tabs>
+          <w:tab w:val="num" w:pos="2880"/>
+        </w:tabs>
+        <w:ind w:left="2880" w:hanging="360"/>
+      </w:pPr>
+    </w:lvl>
+    <w:lvl w:ilvl="4" w:tentative="1">
+      <w:start w:val="1"/>
+      <w:numFmt w:val="decimal"/>
+      <w:lvlText w:val="%5."/>
+      <w:lvlJc w:val="left"/>
+      <w:pPr>
+        <w:tabs>
+          <w:tab w:val="num" w:pos="3600"/>
+        </w:tabs>
+        <w:ind w:left="3600" w:hanging="360"/>
+      </w:pPr>
+    </w:lvl>
+    <w:lvl w:ilvl="5" w:tentative="1">
+      <w:start w:val="1"/>
+      <w:numFmt w:val="decimal"/>
+      <w:lvlText w:val="%6."/>
+      <w:lvlJc w:val="left"/>
+      <w:pPr>
+        <w:tabs>
+          <w:tab w:val="num" w:pos="4320"/>
+        </w:tabs>
+        <w:ind w:left="4320" w:hanging="360"/>
+      </w:pPr>
+    </w:lvl>
+    <w:lvl w:ilvl="6" w:tentative="1">
+      <w:start w:val="1"/>
+      <w:numFmt w:val="decimal"/>
+      <w:lvlText w:val="%7."/>
+      <w:lvlJc w:val="left"/>
+      <w:pPr>
+        <w:tabs>
+          <w:tab w:val="num" w:pos="5040"/>
+        </w:tabs>
+        <w:ind w:left="5040" w:hanging="360"/>
+      </w:pPr>
+    </w:lvl>
+    <w:lvl w:ilvl="7" w:tentative="1">
+      <w:start w:val="1"/>
+      <w:numFmt w:val="decimal"/>
+      <w:lvlText w:val="%8."/>
+      <w:lvlJc w:val="left"/>
+      <w:pPr>
+        <w:tabs>
+          <w:tab w:val="num" w:pos="5760"/>
+        </w:tabs>
+        <w:ind w:left="5760" w:hanging="360"/>
+      </w:pPr>
+    </w:lvl>
+    <w:lvl w:ilvl="8" w:tentative="1">
+      <w:start w:val="1"/>
+      <w:numFmt w:val="decimal"/>
+      <w:lvlText w:val="%9."/>
+      <w:lvlJc w:val="left"/>
+      <w:pPr>
+        <w:tabs>
+          <w:tab w:val="num" w:pos="6480"/>
+        </w:tabs>
+        <w:ind w:left="6480" w:hanging="360"/>
+      </w:pPr>
+    </w:lvl>
+  </w:abstractNum>
+  <w:abstractNum w:abstractNumId="16" w15:restartNumberingAfterBreak="0">
     <w:nsid w:val="790930E0"/>
     <w:multiLevelType w:val="multilevel"/>
     <w:tmpl w:val="67522728"/>
@@ -9725,7 +11836,7 @@
     <w:abstractNumId w:val="8"/>
   </w:num>
   <w:num w:numId="6" w16cid:durableId="1147749400">
-    <w:abstractNumId w:val="14"/>
+    <w:abstractNumId w:val="16"/>
   </w:num>
   <w:num w:numId="7" w16cid:durableId="136651707">
     <w:abstractNumId w:val="2"/>
@@ -9740,7 +11851,7 @@
     <w:abstractNumId w:val="4"/>
   </w:num>
   <w:num w:numId="11" w16cid:durableId="1458111037">
-    <w:abstractNumId w:val="13"/>
+    <w:abstractNumId w:val="14"/>
   </w:num>
   <w:num w:numId="12" w16cid:durableId="1967083154">
     <w:abstractNumId w:val="7"/>
@@ -9756,6 +11867,12 @@
   </w:num>
   <w:num w:numId="16" w16cid:durableId="1224679780">
     <w:abstractNumId w:val="0"/>
+  </w:num>
+  <w:num w:numId="17" w16cid:durableId="433788044">
+    <w:abstractNumId w:val="15"/>
+  </w:num>
+  <w:num w:numId="18" w16cid:durableId="471219060">
+    <w:abstractNumId w:val="13"/>
   </w:num>
 </w:numbering>
 </file>
@@ -10158,7 +12275,7 @@
   <w:style w:type="paragraph" w:default="1" w:styleId="Normal">
     <w:name w:val="Normal"/>
     <w:qFormat/>
-    <w:rsid w:val="0038431F"/>
+    <w:rsid w:val="00567041"/>
   </w:style>
   <w:style w:type="paragraph" w:styleId="Heading1">
     <w:name w:val="heading 1"/>
@@ -10359,7 +12476,6 @@
   <w:style w:type="character" w:default="1" w:styleId="DefaultParagraphFont">
     <w:name w:val="Default Paragraph Font"/>
     <w:uiPriority w:val="1"/>
-    <w:semiHidden/>
     <w:unhideWhenUsed/>
   </w:style>
   <w:style w:type="table" w:default="1" w:styleId="TableNormal">
@@ -11029,7 +13145,7 @@
 </file>
 
 <file path=customXml/itemProps1.xml><?xml version="1.0" encoding="utf-8"?>
-<ds:datastoreItem xmlns:ds="http://schemas.openxmlformats.org/officeDocument/2006/customXml" ds:itemID="{64CB19F3-4682-40AC-8C80-07BE291C9886}">
+<ds:datastoreItem xmlns:ds="http://schemas.openxmlformats.org/officeDocument/2006/customXml" ds:itemID="{4961AD3D-A98B-48EE-B11C-62D38F70A4A5}">
   <ds:schemaRefs>
     <ds:schemaRef ds:uri="http://www.w3.org/2001/XMLSchema"/>
   </ds:schemaRefs>

</xml_diff>